<commit_message>
updated q1_b according to forum response, updated q2 to fit units
</commit_message>
<xml_diff>
--- a/Dry/מתם תרגיל 3 יבש.docx
+++ b/Dry/מתם תרגיל 3 יבש.docx
@@ -1,10 +1,10 @@
 
 <file path=word/document.xml><?xml version="1.0" encoding="utf-8"?>
-<w:document xmlns:wpc="http://schemas.microsoft.com/office/word/2010/wordprocessingCanvas" xmlns:cx="http://schemas.microsoft.com/office/drawing/2014/chartex" xmlns:cx1="http://schemas.microsoft.com/office/drawing/2015/9/8/chartex" xmlns:cx2="http://schemas.microsoft.com/office/drawing/2015/10/21/chartex" xmlns:cx3="http://schemas.microsoft.com/office/drawing/2016/5/9/chartex" xmlns:cx4="http://schemas.microsoft.com/office/drawing/2016/5/10/chartex" xmlns:cx5="http://schemas.microsoft.com/office/drawing/2016/5/11/chartex" xmlns:cx6="http://schemas.microsoft.com/office/drawing/2016/5/12/chartex" xmlns:cx7="http://schemas.microsoft.com/office/drawing/2016/5/13/chartex" xmlns:cx8="http://schemas.microsoft.com/office/drawing/2016/5/14/chartex" xmlns:mc="http://schemas.openxmlformats.org/markup-compatibility/2006" xmlns:aink="http://schemas.microsoft.com/office/drawing/2016/ink" xmlns:am3d="http://schemas.microsoft.com/office/drawing/2017/model3d" xmlns:o="urn:schemas-microsoft-com:office:office" xmlns:r="http://schemas.openxmlformats.org/officeDocument/2006/relationships" xmlns:m="http://schemas.openxmlformats.org/officeDocument/2006/math" xmlns:v="urn:schemas-microsoft-com:vml" xmlns:wp14="http://schemas.microsoft.com/office/word/2010/wordprocessingDrawing" xmlns:wp="http://schemas.openxmlformats.org/drawingml/2006/wordprocessingDrawing" xmlns:w10="urn:schemas-microsoft-com:office:word" xmlns:w="http://schemas.openxmlformats.org/wordprocessingml/2006/main" xmlns:w14="http://schemas.microsoft.com/office/word/2010/wordml" xmlns:w15="http://schemas.microsoft.com/office/word/2012/wordml" xmlns:w16cex="http://schemas.microsoft.com/office/word/2018/wordml/cex" xmlns:w16cid="http://schemas.microsoft.com/office/word/2016/wordml/cid" xmlns:w16="http://schemas.microsoft.com/office/word/2018/wordml" xmlns:w16se="http://schemas.microsoft.com/office/word/2015/wordml/symex" xmlns:wpg="http://schemas.microsoft.com/office/word/2010/wordprocessingGroup" xmlns:wpi="http://schemas.microsoft.com/office/word/2010/wordprocessingInk" xmlns:wne="http://schemas.microsoft.com/office/word/2006/wordml" xmlns:wps="http://schemas.microsoft.com/office/word/2010/wordprocessingShape" mc:Ignorable="w14 w15 w16se w16cid w16 w16cex wp14">
+<w:document xmlns:wpc="http://schemas.microsoft.com/office/word/2010/wordprocessingCanvas" xmlns:cx="http://schemas.microsoft.com/office/drawing/2014/chartex" xmlns:mc="http://schemas.openxmlformats.org/markup-compatibility/2006" xmlns:o="urn:schemas-microsoft-com:office:office" xmlns:r="http://schemas.openxmlformats.org/officeDocument/2006/relationships" xmlns:m="http://schemas.openxmlformats.org/officeDocument/2006/math" xmlns:v="urn:schemas-microsoft-com:vml" xmlns:wp14="http://schemas.microsoft.com/office/word/2010/wordprocessingDrawing" xmlns:wp="http://schemas.openxmlformats.org/drawingml/2006/wordprocessingDrawing" xmlns:w10="urn:schemas-microsoft-com:office:word" xmlns:w="http://schemas.openxmlformats.org/wordprocessingml/2006/main" xmlns:w14="http://schemas.microsoft.com/office/word/2010/wordml" xmlns:w15="http://schemas.microsoft.com/office/word/2012/wordml" xmlns:w16se="http://schemas.microsoft.com/office/word/2015/wordml/symex" xmlns:wpg="http://schemas.microsoft.com/office/word/2010/wordprocessingGroup" xmlns:wpi="http://schemas.microsoft.com/office/word/2010/wordprocessingInk" xmlns:wne="http://schemas.microsoft.com/office/word/2006/wordml" xmlns:wps="http://schemas.microsoft.com/office/word/2010/wordprocessingShape" mc:Ignorable="w14 w15 w16se wp14">
   <w:body>
     <w:p>
       <w:pPr>
-        <w:pStyle w:val="Title"/>
+        <w:pStyle w:val="a3"/>
         <w:rPr>
           <w:rtl/>
         </w:rPr>
@@ -159,19 +159,8 @@
           <w:sz w:val="21"/>
           <w:szCs w:val="21"/>
         </w:rPr>
-        <w:t> </w:t>
-      </w:r>
-      <w:proofErr w:type="gramStart"/>
-      <w:r>
-        <w:rPr>
-          <w:rFonts w:ascii="Consolas" w:eastAsia="Times New Roman" w:hAnsi="Consolas" w:cs="Times New Roman"/>
-          <w:color w:val="D4D4D4"/>
-          <w:sz w:val="21"/>
-          <w:szCs w:val="21"/>
-        </w:rPr>
-        <w:t>n;</w:t>
-      </w:r>
-      <w:proofErr w:type="gramEnd"/>
+        <w:t> n;</w:t>
+      </w:r>
     </w:p>
     <w:p>
       <w:pPr>
@@ -835,19 +824,8 @@
           <w:sz w:val="21"/>
           <w:szCs w:val="21"/>
         </w:rPr>
-        <w:t>        //previous: out &lt;&lt; "B: " &lt;&lt; </w:t>
-      </w:r>
-      <w:proofErr w:type="gramStart"/>
-      <w:r>
-        <w:rPr>
-          <w:rFonts w:ascii="Consolas" w:eastAsia="Times New Roman" w:hAnsi="Consolas" w:cs="Times New Roman"/>
-          <w:color w:val="6A9955"/>
-          <w:sz w:val="21"/>
-          <w:szCs w:val="21"/>
-        </w:rPr>
-        <w:t>n;</w:t>
-      </w:r>
-      <w:proofErr w:type="gramEnd"/>
+        <w:t>        //previous: out &lt;&lt; "B: " &lt;&lt; n;</w:t>
+      </w:r>
     </w:p>
     <w:p>
       <w:pPr>
@@ -973,19 +951,8 @@
           <w:sz w:val="21"/>
           <w:szCs w:val="21"/>
         </w:rPr>
-        <w:t> </w:t>
-      </w:r>
-      <w:proofErr w:type="gramStart"/>
-      <w:r>
-        <w:rPr>
-          <w:rFonts w:ascii="Consolas" w:eastAsia="Times New Roman" w:hAnsi="Consolas" w:cs="Times New Roman"/>
-          <w:color w:val="D4D4D4"/>
-          <w:sz w:val="21"/>
-          <w:szCs w:val="21"/>
-        </w:rPr>
-        <w:t>out;</w:t>
-      </w:r>
-      <w:proofErr w:type="gramEnd"/>
+        <w:t> out;</w:t>
+      </w:r>
     </w:p>
     <w:p>
       <w:pPr>
@@ -1635,19 +1602,8 @@
           <w:sz w:val="21"/>
           <w:szCs w:val="21"/>
         </w:rPr>
-        <w:t> </w:t>
-      </w:r>
-      <w:proofErr w:type="gramStart"/>
-      <w:r>
-        <w:rPr>
-          <w:rFonts w:ascii="Consolas" w:eastAsia="Times New Roman" w:hAnsi="Consolas" w:cs="Times New Roman"/>
-          <w:color w:val="D4D4D4"/>
-          <w:sz w:val="21"/>
-          <w:szCs w:val="21"/>
-        </w:rPr>
-        <w:t>b1;</w:t>
-      </w:r>
-      <w:proofErr w:type="gramEnd"/>
+        <w:t> b1;</w:t>
+      </w:r>
     </w:p>
     <w:p>
       <w:pPr>
@@ -1717,19 +1673,8 @@
           <w:sz w:val="21"/>
           <w:szCs w:val="21"/>
         </w:rPr>
-        <w:t> </w:t>
-      </w:r>
-      <w:proofErr w:type="gramStart"/>
-      <w:r>
-        <w:rPr>
-          <w:rFonts w:ascii="Consolas" w:eastAsia="Times New Roman" w:hAnsi="Consolas" w:cs="Times New Roman"/>
-          <w:color w:val="D4D4D4"/>
-          <w:sz w:val="21"/>
-          <w:szCs w:val="21"/>
-        </w:rPr>
-        <w:t>b2;</w:t>
-      </w:r>
-      <w:proofErr w:type="gramEnd"/>
+        <w:t> b2;</w:t>
+      </w:r>
     </w:p>
     <w:p>
       <w:pPr>
@@ -1933,7 +1878,6 @@
         </w:rPr>
         <w:t>3</w:t>
       </w:r>
-      <w:proofErr w:type="gramStart"/>
       <w:r>
         <w:rPr>
           <w:rFonts w:ascii="Consolas" w:eastAsia="Times New Roman" w:hAnsi="Consolas" w:cs="Times New Roman"/>
@@ -1943,7 +1887,6 @@
         </w:rPr>
         <w:t>);</w:t>
       </w:r>
-      <w:proofErr w:type="gramEnd"/>
     </w:p>
     <w:p>
       <w:pPr>
@@ -2046,19 +1989,8 @@
           <w:sz w:val="21"/>
           <w:szCs w:val="21"/>
         </w:rPr>
-        <w:t> B b4 = (b1 + b2) + </w:t>
-      </w:r>
-      <w:proofErr w:type="gramStart"/>
-      <w:r>
-        <w:rPr>
-          <w:rFonts w:ascii="Consolas" w:eastAsia="Times New Roman" w:hAnsi="Consolas" w:cs="Times New Roman"/>
-          <w:color w:val="D4D4D4"/>
-          <w:sz w:val="21"/>
-          <w:szCs w:val="21"/>
-        </w:rPr>
-        <w:t>b3;</w:t>
-      </w:r>
-      <w:proofErr w:type="gramEnd"/>
+        <w:t> B b4 = (b1 + b2) + b3;</w:t>
+      </w:r>
     </w:p>
     <w:p>
       <w:pPr>
@@ -2223,7 +2155,6 @@
         </w:rPr>
         <w:t> </w:t>
       </w:r>
-      <w:proofErr w:type="gramStart"/>
       <w:r>
         <w:rPr>
           <w:rFonts w:ascii="Consolas" w:eastAsia="Times New Roman" w:hAnsi="Consolas" w:cs="Times New Roman"/>
@@ -2242,7 +2173,6 @@
         </w:rPr>
         <w:t>;</w:t>
       </w:r>
-      <w:proofErr w:type="gramEnd"/>
     </w:p>
     <w:p>
       <w:pPr>
@@ -2340,7 +2270,6 @@
     <w:p>
       <w:pPr>
         <w:rPr>
-          <w:rFonts w:hint="cs"/>
           <w:rtl/>
         </w:rPr>
       </w:pPr>
@@ -2366,24 +2295,349 @@
           <w:rFonts w:hint="cs"/>
           <w:rtl/>
         </w:rPr>
-        <w:t>שורה 25:</w:t>
-      </w:r>
-    </w:p>
-    <w:p>
-      <w:pPr>
-        <w:rPr>
-          <w:rtl/>
-        </w:rPr>
-      </w:pPr>
-      <w:r>
-        <w:rPr>
-          <w:rFonts w:hint="cs"/>
-          <w:rtl/>
-        </w:rPr>
-        <w:t>קוראת ל</w:t>
-      </w:r>
-      <w:r>
-        <w:t>constructor</w:t>
+        <w:t>שורה 1:</w:t>
+      </w:r>
+    </w:p>
+    <w:p>
+      <w:pPr>
+        <w:rPr>
+          <w:rtl/>
+        </w:rPr>
+      </w:pPr>
+      <w:r>
+        <w:rPr>
+          <w:rFonts w:hint="cs"/>
+          <w:rtl/>
+        </w:rPr>
+        <w:t xml:space="preserve">יוצרת איבר מטיפוס </w:t>
+      </w:r>
+      <w:r>
+        <w:rPr>
+          <w:rFonts w:hint="cs"/>
+        </w:rPr>
+        <w:t>B</w:t>
+      </w:r>
+      <w:r>
+        <w:rPr>
+          <w:rFonts w:hint="cs"/>
+          <w:rtl/>
+        </w:rPr>
+        <w:t xml:space="preserve"> שנשמר בפוינטר לאיבר מטיפוס </w:t>
+      </w:r>
+      <w:r>
+        <w:rPr>
+          <w:rFonts w:hint="cs"/>
+        </w:rPr>
+        <w:t>A</w:t>
+      </w:r>
+      <w:r>
+        <w:rPr>
+          <w:rFonts w:hint="cs"/>
+          <w:rtl/>
+        </w:rPr>
+        <w:t>.</w:t>
+      </w:r>
+      <w:r>
+        <w:t xml:space="preserve"> </w:t>
+      </w:r>
+      <w:r>
+        <w:rPr>
+          <w:rFonts w:hint="cs"/>
+          <w:rtl/>
+        </w:rPr>
+        <w:t xml:space="preserve"> ל</w:t>
+      </w:r>
+      <w:r>
+        <w:rPr>
+          <w:rFonts w:hint="cs"/>
+        </w:rPr>
+        <w:t>A</w:t>
+      </w:r>
+      <w:r>
+        <w:rPr>
+          <w:rFonts w:hint="cs"/>
+          <w:rtl/>
+        </w:rPr>
+        <w:t xml:space="preserve"> </w:t>
+      </w:r>
+      <w:proofErr w:type="spellStart"/>
+      <w:r>
+        <w:rPr>
+          <w:rFonts w:hint="cs"/>
+          <w:rtl/>
+        </w:rPr>
+        <w:t>ול</w:t>
+      </w:r>
+      <w:proofErr w:type="spellEnd"/>
+      <w:r>
+        <w:rPr>
+          <w:rFonts w:hint="cs"/>
+        </w:rPr>
+        <w:t>B</w:t>
+      </w:r>
+      <w:r>
+        <w:rPr>
+          <w:rFonts w:hint="cs"/>
+          <w:rtl/>
+        </w:rPr>
+        <w:t xml:space="preserve"> לא מוגדרים </w:t>
+      </w:r>
+      <w:r>
+        <w:t>constructors</w:t>
+      </w:r>
+      <w:r>
+        <w:rPr>
+          <w:rFonts w:hint="cs"/>
+          <w:rtl/>
+        </w:rPr>
+        <w:t xml:space="preserve">, ולכן </w:t>
+      </w:r>
+      <w:proofErr w:type="spellStart"/>
+      <w:r>
+        <w:rPr>
+          <w:rFonts w:hint="cs"/>
+          <w:rtl/>
+        </w:rPr>
+        <w:t>יווצרו</w:t>
+      </w:r>
+      <w:proofErr w:type="spellEnd"/>
+      <w:r>
+        <w:rPr>
+          <w:rFonts w:hint="cs"/>
+          <w:rtl/>
+        </w:rPr>
+        <w:t xml:space="preserve"> ויקראו </w:t>
+      </w:r>
+      <w:r>
+        <w:t>default constructors</w:t>
+      </w:r>
+      <w:r>
+        <w:rPr>
+          <w:rFonts w:hint="cs"/>
+          <w:rtl/>
+        </w:rPr>
+        <w:t xml:space="preserve">. </w:t>
+      </w:r>
+      <w:r>
+        <w:rPr>
+          <w:rFonts w:hint="cs"/>
+        </w:rPr>
+        <w:t>B</w:t>
+      </w:r>
+      <w:r>
+        <w:rPr>
+          <w:rFonts w:hint="cs"/>
+          <w:rtl/>
+        </w:rPr>
+        <w:t xml:space="preserve"> יורש מ</w:t>
+      </w:r>
+      <w:r>
+        <w:rPr>
+          <w:rFonts w:hint="cs"/>
+        </w:rPr>
+        <w:t>A</w:t>
+      </w:r>
+      <w:r>
+        <w:rPr>
+          <w:rFonts w:hint="cs"/>
+          <w:rtl/>
+        </w:rPr>
+        <w:t xml:space="preserve"> ולכן ייקרא קודם כל בנאי ברירת המחדל של </w:t>
+      </w:r>
+      <w:r>
+        <w:rPr>
+          <w:rFonts w:hint="cs"/>
+        </w:rPr>
+        <w:t>A</w:t>
+      </w:r>
+      <w:r>
+        <w:rPr>
+          <w:rFonts w:hint="cs"/>
+          <w:rtl/>
+        </w:rPr>
+        <w:t xml:space="preserve">, ואז בנאי ברירת המחדל של </w:t>
+      </w:r>
+      <w:r>
+        <w:rPr>
+          <w:rFonts w:hint="cs"/>
+        </w:rPr>
+        <w:t>B</w:t>
+      </w:r>
+      <w:r>
+        <w:rPr>
+          <w:rFonts w:hint="cs"/>
+          <w:rtl/>
+        </w:rPr>
+        <w:t>.</w:t>
+      </w:r>
+    </w:p>
+    <w:p>
+      <w:pPr>
+        <w:rPr>
+          <w:rtl/>
+        </w:rPr>
+      </w:pPr>
+      <w:r>
+        <w:rPr>
+          <w:rFonts w:hint="cs"/>
+          <w:rtl/>
+        </w:rPr>
+        <w:t>שורה 2:</w:t>
+      </w:r>
+    </w:p>
+    <w:p>
+      <w:pPr>
+        <w:rPr>
+          <w:rtl/>
+        </w:rPr>
+      </w:pPr>
+      <w:r>
+        <w:rPr>
+          <w:rFonts w:hint="cs"/>
+          <w:rtl/>
+        </w:rPr>
+        <w:t>הדפסה רגילה</w:t>
+      </w:r>
+    </w:p>
+    <w:p>
+      <w:r>
+        <w:t>"applying function f:"</w:t>
+      </w:r>
+    </w:p>
+    <w:p>
+      <w:pPr>
+        <w:rPr>
+          <w:rtl/>
+        </w:rPr>
+      </w:pPr>
+      <w:r>
+        <w:rPr>
+          <w:rFonts w:hint="cs"/>
+          <w:rtl/>
+        </w:rPr>
+        <w:t>שורה</w:t>
+      </w:r>
+      <w:r>
+        <w:rPr>
+          <w:rFonts w:hint="cs"/>
+          <w:rtl/>
+        </w:rPr>
+        <w:t xml:space="preserve"> 3:</w:t>
+      </w:r>
+    </w:p>
+    <w:p>
+      <w:pPr>
+        <w:rPr>
+          <w:rtl/>
+        </w:rPr>
+      </w:pPr>
+      <w:r>
+        <w:t>f(*pa)</w:t>
+      </w:r>
+      <w:r>
+        <w:rPr>
+          <w:rFonts w:hint="cs"/>
+          <w:rtl/>
+        </w:rPr>
+        <w:t xml:space="preserve"> נקראת </w:t>
+      </w:r>
+    </w:p>
+    <w:p>
+      <w:pPr>
+        <w:ind w:left="720"/>
+        <w:rPr>
+          <w:rtl/>
+        </w:rPr>
+      </w:pPr>
+      <w:r>
+        <w:rPr>
+          <w:rFonts w:hint="cs"/>
+          <w:rtl/>
+        </w:rPr>
+        <w:t xml:space="preserve">בהעברת הארגומנטים לפונקציה של </w:t>
+      </w:r>
+      <w:r>
+        <w:rPr>
+          <w:rFonts w:hint="cs"/>
+        </w:rPr>
+        <w:t>A</w:t>
+      </w:r>
+      <w:r>
+        <w:rPr>
+          <w:rFonts w:hint="cs"/>
+          <w:rtl/>
+        </w:rPr>
+        <w:t xml:space="preserve"> מתבצע </w:t>
+      </w:r>
+      <w:r>
+        <w:t xml:space="preserve">slicing </w:t>
+      </w:r>
+      <w:r>
+        <w:rPr>
+          <w:rFonts w:hint="cs"/>
+          <w:rtl/>
+        </w:rPr>
+        <w:t xml:space="preserve"> על ה</w:t>
+      </w:r>
+      <w:r>
+        <w:rPr>
+          <w:rFonts w:hint="cs"/>
+        </w:rPr>
+        <w:t>B</w:t>
+      </w:r>
+      <w:r>
+        <w:rPr>
+          <w:rFonts w:hint="cs"/>
+          <w:rtl/>
+        </w:rPr>
+        <w:t xml:space="preserve"> ש </w:t>
+      </w:r>
+      <w:r>
+        <w:t>pa</w:t>
+      </w:r>
+      <w:r>
+        <w:rPr>
+          <w:rFonts w:hint="cs"/>
+          <w:rtl/>
+        </w:rPr>
+        <w:t xml:space="preserve"> מצביע אליו, הוא יזוהה כ</w:t>
+      </w:r>
+      <w:r>
+        <w:rPr>
+          <w:rFonts w:hint="cs"/>
+        </w:rPr>
+        <w:t>A</w:t>
+      </w:r>
+      <w:r>
+        <w:rPr>
+          <w:rFonts w:hint="cs"/>
+          <w:rtl/>
+        </w:rPr>
+        <w:t>.</w:t>
+      </w:r>
+    </w:p>
+    <w:p>
+      <w:pPr>
+        <w:ind w:left="720"/>
+        <w:rPr>
+          <w:rtl/>
+        </w:rPr>
+      </w:pPr>
+      <w:r>
+        <w:rPr>
+          <w:rFonts w:hint="cs"/>
+          <w:rtl/>
+        </w:rPr>
+        <w:t>מתבצעת העתקה של הטיפוס החתוך ולכן נקראת ה</w:t>
+      </w:r>
+      <w:r>
+        <w:t>c</w:t>
+      </w:r>
+      <w:r>
+        <w:t>opy construc</w:t>
+      </w:r>
+      <w:r>
+        <w:t>tor</w:t>
       </w:r>
       <w:r>
         <w:rPr>
@@ -2396,32 +2650,6 @@
         <w:rPr>
           <w:rFonts w:hint="cs"/>
         </w:rPr>
-        <w:t>B</w:t>
-      </w:r>
-      <w:r>
-        <w:rPr>
-          <w:rFonts w:hint="cs"/>
-          <w:rtl/>
-        </w:rPr>
-        <w:t xml:space="preserve"> , כיוון ש</w:t>
-      </w:r>
-      <w:r>
-        <w:rPr>
-          <w:rFonts w:hint="cs"/>
-        </w:rPr>
-        <w:t>B</w:t>
-      </w:r>
-      <w:r>
-        <w:rPr>
-          <w:rFonts w:hint="cs"/>
-          <w:rtl/>
-        </w:rPr>
-        <w:t xml:space="preserve"> יורש מ</w:t>
-      </w:r>
-      <w:r>
-        <w:rPr>
-          <w:rFonts w:hint="cs"/>
-        </w:rPr>
         <w:t>A</w:t>
       </w:r>
       <w:r>
@@ -2429,111 +2657,7 @@
           <w:rFonts w:hint="cs"/>
           <w:rtl/>
         </w:rPr>
-        <w:t xml:space="preserve"> ואין לו </w:t>
-      </w:r>
-      <w:r>
-        <w:t xml:space="preserve">constructor </w:t>
-      </w:r>
-      <w:r>
-        <w:rPr>
-          <w:rFonts w:hint="cs"/>
-          <w:rtl/>
-        </w:rPr>
-        <w:t xml:space="preserve"> משלו, הקונסטרקטור של </w:t>
-      </w:r>
-      <w:r>
-        <w:rPr>
-          <w:rFonts w:hint="cs"/>
-        </w:rPr>
-        <w:t>A</w:t>
-      </w:r>
-      <w:r>
-        <w:rPr>
-          <w:rFonts w:hint="cs"/>
-          <w:rtl/>
-        </w:rPr>
-        <w:t xml:space="preserve"> נקרא.</w:t>
-      </w:r>
-    </w:p>
-    <w:p>
-      <w:pPr>
-        <w:rPr>
-          <w:rtl/>
-        </w:rPr>
-      </w:pPr>
-      <w:r>
-        <w:t>pa</w:t>
-      </w:r>
-      <w:r>
-        <w:rPr>
-          <w:rFonts w:hint="cs"/>
-          <w:rtl/>
-        </w:rPr>
-        <w:t xml:space="preserve"> הוא כעת פוינטר להתח</w:t>
-      </w:r>
-    </w:p>
-    <w:p>
-      <w:pPr>
-        <w:rPr>
-          <w:rtl/>
-        </w:rPr>
-      </w:pPr>
-      <w:r>
-        <w:rPr>
-          <w:rFonts w:hint="cs"/>
-          <w:rtl/>
-        </w:rPr>
-        <w:t>שורה 26:</w:t>
-      </w:r>
-    </w:p>
-    <w:p>
-      <w:pPr>
-        <w:rPr>
-          <w:rtl/>
-        </w:rPr>
-      </w:pPr>
-      <w:r>
-        <w:rPr>
-          <w:rFonts w:hint="cs"/>
-          <w:rtl/>
-        </w:rPr>
-        <w:t>הדפסה רגילה</w:t>
-      </w:r>
-    </w:p>
-    <w:p>
-      <w:r>
-        <w:t>"applying function f:"</w:t>
-      </w:r>
-    </w:p>
-    <w:p>
-      <w:pPr>
-        <w:rPr>
-          <w:rtl/>
-        </w:rPr>
-      </w:pPr>
-      <w:r>
-        <w:rPr>
-          <w:rFonts w:hint="cs"/>
-          <w:rtl/>
-        </w:rPr>
-        <w:t>שורה 27:</w:t>
-      </w:r>
-    </w:p>
-    <w:p>
-      <w:pPr>
-        <w:rPr>
-          <w:rtl/>
-        </w:rPr>
-      </w:pPr>
-      <w:r>
-        <w:t>f(*pa)</w:t>
-      </w:r>
-      <w:r>
-        <w:rPr>
-          <w:rFonts w:hint="cs"/>
-          <w:rtl/>
-        </w:rPr>
-        <w:t xml:space="preserve"> נקראת </w:t>
+        <w:t xml:space="preserve"> ושם מודפס לערוץ הפלט:</w:t>
       </w:r>
     </w:p>
     <w:p>
@@ -2544,70 +2668,15 @@
         </w:rPr>
       </w:pPr>
       <w:r>
-        <w:rPr>
-          <w:rFonts w:hint="cs"/>
-          <w:rtl/>
-        </w:rPr>
-        <w:t xml:space="preserve">בהעברת הארגומנטים לפונקציה של </w:t>
-      </w:r>
-      <w:r>
-        <w:rPr>
-          <w:rFonts w:hint="cs"/>
-        </w:rPr>
-        <w:t>A</w:t>
-      </w:r>
-      <w:r>
-        <w:rPr>
-          <w:rFonts w:hint="cs"/>
-          <w:rtl/>
-        </w:rPr>
-        <w:t xml:space="preserve"> מתבצע </w:t>
-      </w:r>
-      <w:r>
-        <w:t xml:space="preserve">slicing </w:t>
-      </w:r>
-      <w:r>
-        <w:rPr>
-          <w:rFonts w:hint="cs"/>
-          <w:rtl/>
-        </w:rPr>
-        <w:t xml:space="preserve"> על ה</w:t>
-      </w:r>
-      <w:r>
-        <w:rPr>
-          <w:rFonts w:hint="cs"/>
-        </w:rPr>
-        <w:t>B</w:t>
-      </w:r>
-      <w:r>
-        <w:rPr>
-          <w:rFonts w:hint="cs"/>
-          <w:rtl/>
-        </w:rPr>
-        <w:t xml:space="preserve"> ש </w:t>
-      </w:r>
-      <w:r>
-        <w:t>pa</w:t>
-      </w:r>
-      <w:r>
-        <w:rPr>
-          <w:rFonts w:hint="cs"/>
-          <w:rtl/>
-        </w:rPr>
-        <w:t xml:space="preserve"> מצביע אליו, הוא יזוהה כ</w:t>
-      </w:r>
-      <w:r>
-        <w:rPr>
-          <w:rFonts w:hint="cs"/>
-        </w:rPr>
-        <w:t>A</w:t>
-      </w:r>
-      <w:r>
-        <w:rPr>
-          <w:rFonts w:hint="cs"/>
-          <w:rtl/>
-        </w:rPr>
-        <w:t>.</w:t>
+        <w:t xml:space="preserve">"A copy </w:t>
+      </w:r>
+      <w:proofErr w:type="spellStart"/>
+      <w:r>
+        <w:t>ctor</w:t>
+      </w:r>
+      <w:proofErr w:type="spellEnd"/>
+      <w:r>
+        <w:t>"</w:t>
       </w:r>
     </w:p>
     <w:p>
@@ -2622,36 +2691,17 @@
           <w:rFonts w:hint="cs"/>
           <w:rtl/>
         </w:rPr>
-        <w:t>מתבצעת העתקה של הטיפוס החתוך ולכן נקראת ה</w:t>
-      </w:r>
-      <w:r>
-        <w:t>c</w:t>
-      </w:r>
-      <w:r>
-        <w:t>opy construc</w:t>
-      </w:r>
-      <w:r>
-        <w:t>tor</w:t>
-      </w:r>
-      <w:r>
-        <w:rPr>
-          <w:rFonts w:hint="cs"/>
-          <w:rtl/>
-        </w:rPr>
-        <w:t xml:space="preserve"> של </w:t>
-      </w:r>
-      <w:r>
-        <w:rPr>
-          <w:rFonts w:hint="cs"/>
-        </w:rPr>
-        <w:t>A</w:t>
-      </w:r>
-      <w:r>
-        <w:rPr>
-          <w:rFonts w:hint="cs"/>
-          <w:rtl/>
-        </w:rPr>
-        <w:t xml:space="preserve"> ושם מודפס לערוץ הפלט:</w:t>
+        <w:t xml:space="preserve">לאחר העברת הארגומנט , מתבצעות פקודות הפונקציה </w:t>
+      </w:r>
+      <w:r>
+        <w:t>f</w:t>
+      </w:r>
+      <w:r>
+        <w:rPr>
+          <w:rFonts w:hint="cs"/>
+          <w:rtl/>
+        </w:rPr>
+        <w:t xml:space="preserve"> :</w:t>
       </w:r>
     </w:p>
     <w:p>
@@ -2662,30 +2712,21 @@
         </w:rPr>
       </w:pPr>
       <w:r>
-        <w:t xml:space="preserve">"A copy </w:t>
-      </w:r>
-      <w:proofErr w:type="spellStart"/>
-      <w:r>
-        <w:t>ctor</w:t>
-      </w:r>
-      <w:proofErr w:type="spellEnd"/>
-      <w:r>
-        <w:t>"</w:t>
-      </w:r>
-    </w:p>
-    <w:p>
-      <w:pPr>
-        <w:ind w:left="720"/>
-        <w:rPr>
-          <w:rtl/>
-        </w:rPr>
-      </w:pPr>
-      <w:r>
-        <w:rPr>
-          <w:rFonts w:hint="cs"/>
-          <w:rtl/>
-        </w:rPr>
-        <w:t xml:space="preserve">לאחר העברת הארגומנט , מתבצעות פקודות הפונקציה </w:t>
+        <w:rPr>
+          <w:rFonts w:hint="cs"/>
+          <w:rtl/>
+        </w:rPr>
+        <w:t>שורה 1,</w:t>
+      </w:r>
+      <w:r>
+        <w:t xml:space="preserve"> </w:t>
+      </w:r>
+      <w:r>
+        <w:rPr>
+          <w:rFonts w:hint="cs"/>
+          <w:rtl/>
+        </w:rPr>
+        <w:t xml:space="preserve"> פונקציה </w:t>
       </w:r>
       <w:r>
         <w:t>f</w:t>
@@ -2695,23 +2736,7 @@
           <w:rFonts w:hint="cs"/>
           <w:rtl/>
         </w:rPr>
-        <w:t xml:space="preserve"> :</w:t>
-      </w:r>
-    </w:p>
-    <w:p>
-      <w:pPr>
-        <w:ind w:left="720"/>
-        <w:rPr>
-          <w:rFonts w:hint="cs"/>
-          <w:rtl/>
-        </w:rPr>
-      </w:pPr>
-      <w:r>
-        <w:rPr>
-          <w:rFonts w:hint="cs"/>
-          <w:rtl/>
-        </w:rPr>
-        <w:t>שורה 20:</w:t>
+        <w:t>:</w:t>
       </w:r>
     </w:p>
     <w:p>
@@ -2775,6 +2800,530 @@
     </w:p>
     <w:p>
       <w:pPr>
+        <w:rPr>
+          <w:rtl/>
+        </w:rPr>
+      </w:pPr>
+      <w:r>
+        <w:rPr>
+          <w:rFonts w:hint="cs"/>
+          <w:rtl/>
+        </w:rPr>
+        <w:t xml:space="preserve">לפי הנלמד בקורס, בשלב זה כיוון שהשורה הבאה היא </w:t>
+      </w:r>
+      <w:r>
+        <w:t>return a</w:t>
+      </w:r>
+      <w:r>
+        <w:rPr>
+          <w:rFonts w:hint="cs"/>
+          <w:rtl/>
+        </w:rPr>
+        <w:t xml:space="preserve"> ובה מתבצעת יציאה מהפונקציה, אמורה להתבצע הריסת עותק הארגומנט </w:t>
+      </w:r>
+      <w:r>
+        <w:t>a</w:t>
+      </w:r>
+      <w:r>
+        <w:rPr>
+          <w:rFonts w:hint="cs"/>
+          <w:rtl/>
+        </w:rPr>
+        <w:t xml:space="preserve"> שנוצר בכניסה לפונקציה. עם זאת, בעקבות שינויים בתקן </w:t>
+      </w:r>
+      <w:proofErr w:type="spellStart"/>
+      <w:r>
+        <w:t>c++</w:t>
+      </w:r>
+      <w:proofErr w:type="spellEnd"/>
+      <w:r>
+        <w:rPr>
+          <w:rFonts w:hint="cs"/>
+          <w:rtl/>
+        </w:rPr>
+        <w:t xml:space="preserve"> אין זה תמיד המצב, וסדר הפעולות עשוי להתנהל בצורה הבאה:</w:t>
+      </w:r>
+    </w:p>
+    <w:p>
+      <w:pPr>
+        <w:rPr>
+          <w:rtl/>
+        </w:rPr>
+      </w:pPr>
+      <w:r>
+        <w:rPr>
+          <w:rFonts w:hint="cs"/>
+          <w:rtl/>
+        </w:rPr>
+        <w:t xml:space="preserve">פונקציית </w:t>
+      </w:r>
+      <w:r>
+        <w:t>main</w:t>
+      </w:r>
+      <w:r>
+        <w:rPr>
+          <w:rFonts w:hint="cs"/>
+          <w:rtl/>
+        </w:rPr>
+        <w:t>:</w:t>
+      </w:r>
+    </w:p>
+    <w:p>
+      <w:pPr>
+        <w:rPr>
+          <w:rtl/>
+        </w:rPr>
+      </w:pPr>
+      <w:r>
+        <w:rPr>
+          <w:rFonts w:hint="cs"/>
+          <w:rtl/>
+        </w:rPr>
+        <w:t>שורה 3:</w:t>
+      </w:r>
+    </w:p>
+    <w:p>
+      <w:pPr>
+        <w:rPr>
+          <w:rtl/>
+        </w:rPr>
+      </w:pPr>
+      <w:r>
+        <w:rPr>
+          <w:rFonts w:hint="cs"/>
+          <w:rtl/>
+        </w:rPr>
+        <w:t>בחזרה מהפונקציה</w:t>
+      </w:r>
+      <w:r>
+        <w:rPr>
+          <w:rFonts w:hint="cs"/>
+          <w:rtl/>
+        </w:rPr>
+        <w:t xml:space="preserve"> </w:t>
+      </w:r>
+      <w:r>
+        <w:rPr>
+          <w:rFonts w:hint="cs"/>
+          <w:rtl/>
+        </w:rPr>
+        <w:t xml:space="preserve">מתבצעת </w:t>
+      </w:r>
+      <w:r>
+        <w:rPr>
+          <w:rFonts w:hint="cs"/>
+          <w:rtl/>
+        </w:rPr>
+        <w:t xml:space="preserve">העתקה של טיפוס מסוג </w:t>
+      </w:r>
+      <w:r>
+        <w:rPr>
+          <w:rFonts w:hint="cs"/>
+        </w:rPr>
+        <w:t>A</w:t>
+      </w:r>
+      <w:r>
+        <w:rPr>
+          <w:rFonts w:hint="cs"/>
+          <w:rtl/>
+        </w:rPr>
+        <w:t xml:space="preserve">, שהוא ערך ההחזרה של פונקציית </w:t>
+      </w:r>
+      <w:r>
+        <w:t>f</w:t>
+      </w:r>
+      <w:r>
+        <w:rPr>
+          <w:rFonts w:hint="cs"/>
+          <w:rtl/>
+        </w:rPr>
+        <w:t>. לכן ה</w:t>
+      </w:r>
+      <w:r>
+        <w:t>copy constructor</w:t>
+      </w:r>
+      <w:r>
+        <w:rPr>
+          <w:rFonts w:hint="cs"/>
+          <w:rtl/>
+        </w:rPr>
+        <w:t xml:space="preserve"> של </w:t>
+      </w:r>
+      <w:r>
+        <w:rPr>
+          <w:rFonts w:hint="cs"/>
+        </w:rPr>
+        <w:t>A</w:t>
+      </w:r>
+      <w:r>
+        <w:rPr>
+          <w:rFonts w:hint="cs"/>
+          <w:rtl/>
+        </w:rPr>
+        <w:t xml:space="preserve"> נקרא ומדפיס:</w:t>
+      </w:r>
+    </w:p>
+    <w:p>
+      <w:pPr>
+        <w:rPr>
+          <w:rtl/>
+        </w:rPr>
+      </w:pPr>
+      <w:r>
+        <w:t xml:space="preserve">"A copy </w:t>
+      </w:r>
+      <w:proofErr w:type="spellStart"/>
+      <w:r>
+        <w:t>ctor</w:t>
+      </w:r>
+      <w:proofErr w:type="spellEnd"/>
+      <w:r>
+        <w:t>"</w:t>
+      </w:r>
+    </w:p>
+    <w:p>
+      <w:pPr>
+        <w:rPr>
+          <w:rtl/>
+        </w:rPr>
+      </w:pPr>
+      <w:r>
+        <w:rPr>
+          <w:rFonts w:hint="cs"/>
+          <w:rtl/>
+        </w:rPr>
+        <w:t>על האויבקט שחזר</w:t>
+      </w:r>
+      <w:r>
+        <w:rPr>
+          <w:rFonts w:hint="cs"/>
+          <w:rtl/>
+        </w:rPr>
+        <w:t xml:space="preserve"> מהפונקציה,</w:t>
+      </w:r>
+      <w:r>
+        <w:rPr>
+          <w:rFonts w:hint="cs"/>
+          <w:rtl/>
+        </w:rPr>
+        <w:t xml:space="preserve"> מסוג </w:t>
+      </w:r>
+      <w:r>
+        <w:rPr>
+          <w:rFonts w:hint="cs"/>
+        </w:rPr>
+        <w:t>A</w:t>
+      </w:r>
+      <w:r>
+        <w:rPr>
+          <w:rFonts w:hint="cs"/>
+          <w:rtl/>
+        </w:rPr>
+        <w:t xml:space="preserve"> </w:t>
+      </w:r>
+      <w:r>
+        <w:rPr>
+          <w:rFonts w:hint="cs"/>
+          <w:rtl/>
+        </w:rPr>
+        <w:t xml:space="preserve">, </w:t>
+      </w:r>
+      <w:r>
+        <w:rPr>
+          <w:rFonts w:hint="cs"/>
+          <w:rtl/>
+        </w:rPr>
+        <w:t xml:space="preserve">מתבצעת המתודה </w:t>
+      </w:r>
+      <w:r>
+        <w:t>type()</w:t>
+      </w:r>
+      <w:r>
+        <w:rPr>
+          <w:rFonts w:hint="cs"/>
+          <w:rtl/>
+        </w:rPr>
+        <w:t xml:space="preserve">  ולכן מודפס:</w:t>
+      </w:r>
+    </w:p>
+    <w:p>
+      <w:r>
+        <w:t>"This is A"</w:t>
+      </w:r>
+    </w:p>
+    <w:p>
+      <w:pPr>
+        <w:rPr>
+          <w:rtl/>
+        </w:rPr>
+      </w:pPr>
+      <w:r>
+        <w:rPr>
+          <w:rFonts w:hint="cs"/>
+          <w:rtl/>
+        </w:rPr>
+        <w:t>כעת נהרסים שני אובייקטים</w:t>
+      </w:r>
+      <w:r>
+        <w:rPr>
+          <w:rFonts w:hint="cs"/>
+          <w:rtl/>
+        </w:rPr>
+        <w:t xml:space="preserve"> מטיפוס </w:t>
+      </w:r>
+      <w:r>
+        <w:rPr>
+          <w:rFonts w:hint="cs"/>
+        </w:rPr>
+        <w:t>A</w:t>
+      </w:r>
+      <w:r>
+        <w:rPr>
+          <w:rFonts w:hint="cs"/>
+          <w:rtl/>
+        </w:rPr>
+        <w:t xml:space="preserve">: </w:t>
+      </w:r>
+      <w:r>
+        <w:rPr>
+          <w:rtl/>
+        </w:rPr>
+        <w:br/>
+      </w:r>
+      <w:r>
+        <w:rPr>
+          <w:rFonts w:hint="cs"/>
+          <w:rtl/>
+        </w:rPr>
+        <w:t xml:space="preserve">העותק של הארגומנט </w:t>
+      </w:r>
+      <w:r>
+        <w:t>a</w:t>
+      </w:r>
+      <w:r>
+        <w:rPr>
+          <w:rFonts w:hint="cs"/>
+          <w:rtl/>
+        </w:rPr>
+        <w:t xml:space="preserve"> ש</w:t>
+      </w:r>
+      <w:bookmarkStart w:id="0" w:name="_GoBack"/>
+      <w:bookmarkEnd w:id="0"/>
+      <w:r>
+        <w:rPr>
+          <w:rFonts w:hint="cs"/>
+          <w:rtl/>
+        </w:rPr>
+        <w:t xml:space="preserve">נוצר בכניסה לפונקציה </w:t>
+      </w:r>
+      <w:r>
+        <w:t>f</w:t>
+      </w:r>
+      <w:r>
+        <w:rPr>
+          <w:rFonts w:hint="cs"/>
+          <w:rtl/>
+        </w:rPr>
+        <w:t xml:space="preserve">, לפי שינויי התקן שצוינו למעלה, וערך החזרה מפונקציה </w:t>
+      </w:r>
+      <w:r>
+        <w:t>f</w:t>
+      </w:r>
+      <w:r>
+        <w:rPr>
+          <w:rFonts w:hint="cs"/>
+          <w:rtl/>
+        </w:rPr>
+        <w:t xml:space="preserve"> שלא נשמר באף משתנה ולכן נהרס בסיום השורה. לכן מודפס:</w:t>
+      </w:r>
+    </w:p>
+    <w:p>
+      <w:pPr>
+        <w:rPr>
+          <w:rtl/>
+        </w:rPr>
+      </w:pPr>
+      <w:r>
+        <w:t xml:space="preserve">"A </w:t>
+      </w:r>
+      <w:proofErr w:type="spellStart"/>
+      <w:r>
+        <w:t>dtor</w:t>
+      </w:r>
+      <w:proofErr w:type="spellEnd"/>
+      <w:r>
+        <w:t>"</w:t>
+      </w:r>
+      <w:r>
+        <w:rPr>
+          <w:rFonts w:hint="cs"/>
+          <w:rtl/>
+        </w:rPr>
+        <w:t xml:space="preserve"> </w:t>
+      </w:r>
+      <w:r>
+        <w:br/>
+      </w:r>
+      <w:r>
+        <w:t xml:space="preserve">"A </w:t>
+      </w:r>
+      <w:proofErr w:type="spellStart"/>
+      <w:r>
+        <w:t>dtor</w:t>
+      </w:r>
+      <w:proofErr w:type="spellEnd"/>
+      <w:r>
+        <w:t>"</w:t>
+      </w:r>
+      <w:r>
+        <w:rPr>
+          <w:rFonts w:hint="cs"/>
+          <w:rtl/>
+        </w:rPr>
+        <w:t xml:space="preserve"> </w:t>
+      </w:r>
+    </w:p>
+    <w:p>
+      <w:pPr>
+        <w:rPr>
+          <w:rtl/>
+        </w:rPr>
+      </w:pPr>
+    </w:p>
+    <w:p>
+      <w:pPr>
+        <w:rPr>
+          <w:rtl/>
+        </w:rPr>
+      </w:pPr>
+      <w:r>
+        <w:rPr>
+          <w:rFonts w:hint="cs"/>
+          <w:rtl/>
+        </w:rPr>
+        <w:t>שורה 4</w:t>
+      </w:r>
+      <w:r>
+        <w:rPr>
+          <w:rFonts w:hint="cs"/>
+          <w:rtl/>
+        </w:rPr>
+        <w:t>:</w:t>
+      </w:r>
+    </w:p>
+    <w:p>
+      <w:pPr>
+        <w:rPr>
+          <w:rtl/>
+        </w:rPr>
+      </w:pPr>
+      <w:r>
+        <w:rPr>
+          <w:rFonts w:hint="cs"/>
+          <w:rtl/>
+        </w:rPr>
+        <w:t xml:space="preserve">מדפיסה </w:t>
+      </w:r>
+    </w:p>
+    <w:p>
+      <w:r>
+        <w:t>"applying function g:"</w:t>
+      </w:r>
+    </w:p>
+    <w:p>
+      <w:pPr>
+        <w:rPr>
+          <w:rtl/>
+        </w:rPr>
+      </w:pPr>
+      <w:r>
+        <w:rPr>
+          <w:rFonts w:hint="cs"/>
+          <w:rtl/>
+        </w:rPr>
+        <w:t>שורה 5</w:t>
+      </w:r>
+      <w:r>
+        <w:rPr>
+          <w:rFonts w:hint="cs"/>
+          <w:rtl/>
+        </w:rPr>
+        <w:t>:</w:t>
+      </w:r>
+    </w:p>
+    <w:p>
+      <w:pPr>
+        <w:rPr>
+          <w:rtl/>
+        </w:rPr>
+      </w:pPr>
+      <w:r>
+        <w:rPr>
+          <w:rFonts w:hint="cs"/>
+          <w:rtl/>
+        </w:rPr>
+        <w:t>הט</w:t>
+      </w:r>
+      <w:r>
+        <w:rPr>
+          <w:rFonts w:hint="cs"/>
+          <w:rtl/>
+        </w:rPr>
+        <w:t xml:space="preserve">יפוס אליו </w:t>
+      </w:r>
+      <w:r>
+        <w:t>pa</w:t>
+      </w:r>
+      <w:r>
+        <w:rPr>
+          <w:rFonts w:hint="cs"/>
+          <w:rtl/>
+        </w:rPr>
+        <w:t xml:space="preserve"> מצביע מועבר כרפרנס לפונקציה </w:t>
+      </w:r>
+      <w:r>
+        <w:t xml:space="preserve">g </w:t>
+      </w:r>
+      <w:r>
+        <w:rPr>
+          <w:rFonts w:hint="cs"/>
+          <w:rtl/>
+        </w:rPr>
+        <w:t xml:space="preserve"> (לא מתבצעת ההעתקה ):</w:t>
+      </w:r>
+    </w:p>
+    <w:p>
+      <w:pPr>
+        <w:rPr>
+          <w:rtl/>
+        </w:rPr>
+      </w:pPr>
+      <w:r>
+        <w:rPr>
+          <w:rtl/>
+        </w:rPr>
+        <w:tab/>
+      </w:r>
+      <w:r>
+        <w:rPr>
+          <w:rFonts w:hint="cs"/>
+          <w:rtl/>
+        </w:rPr>
+        <w:t xml:space="preserve">בפונקציה </w:t>
+      </w:r>
+      <w:r>
+        <w:t>g</w:t>
+      </w:r>
+      <w:r>
+        <w:rPr>
+          <w:rFonts w:hint="cs"/>
+          <w:rtl/>
+        </w:rPr>
+        <w:t xml:space="preserve"> :</w:t>
+      </w:r>
+    </w:p>
+    <w:p>
+      <w:pPr>
         <w:ind w:left="720"/>
         <w:rPr>
           <w:rtl/>
@@ -2785,49 +3334,183 @@
           <w:rFonts w:hint="cs"/>
           <w:rtl/>
         </w:rPr>
-        <w:t>שורה 21:</w:t>
+        <w:t xml:space="preserve">כיוון שהגישה היא </w:t>
+      </w:r>
+      <w:proofErr w:type="spellStart"/>
+      <w:r>
+        <w:rPr>
+          <w:rFonts w:hint="cs"/>
+          <w:rtl/>
+        </w:rPr>
+        <w:t>כרפרנס</w:t>
+      </w:r>
+      <w:proofErr w:type="spellEnd"/>
+      <w:r>
+        <w:rPr>
+          <w:rFonts w:hint="cs"/>
+          <w:rtl/>
+        </w:rPr>
+        <w:t xml:space="preserve">, </w:t>
+      </w:r>
+      <w:proofErr w:type="spellStart"/>
+      <w:r>
+        <w:t>a.type</w:t>
+      </w:r>
+      <w:proofErr w:type="spellEnd"/>
+      <w:r>
+        <w:t>()</w:t>
+      </w:r>
+      <w:r>
+        <w:rPr>
+          <w:rFonts w:hint="cs"/>
+          <w:rtl/>
+        </w:rPr>
+        <w:t xml:space="preserve"> קוראת למתודה </w:t>
+      </w:r>
+      <w:r>
+        <w:t>type()</w:t>
+      </w:r>
+      <w:r>
+        <w:rPr>
+          <w:rFonts w:hint="cs"/>
+          <w:rtl/>
+        </w:rPr>
+        <w:t xml:space="preserve"> של</w:t>
+      </w:r>
+      <w:r>
+        <w:t xml:space="preserve">B </w:t>
+      </w:r>
+      <w:r>
+        <w:rPr>
+          <w:rFonts w:hint="cs"/>
+          <w:rtl/>
+        </w:rPr>
+        <w:t xml:space="preserve"> (לא מתבצע </w:t>
+      </w:r>
+      <w:r>
+        <w:t>slicing</w:t>
+      </w:r>
+      <w:r>
+        <w:rPr>
+          <w:rFonts w:hint="cs"/>
+          <w:rtl/>
+        </w:rPr>
+        <w:t xml:space="preserve"> בניגוד למקרה הקודם) ומודפס :</w:t>
       </w:r>
     </w:p>
     <w:p>
       <w:pPr>
         <w:ind w:left="720"/>
-        <w:rPr>
-          <w:rtl/>
-        </w:rPr>
-      </w:pPr>
-      <w:r>
-        <w:t xml:space="preserve">return </w:t>
-      </w:r>
-      <w:proofErr w:type="gramStart"/>
-      <w:r>
-        <w:t>a</w:t>
-      </w:r>
-      <w:r>
-        <w:rPr>
-          <w:rFonts w:hint="cs"/>
-          <w:rtl/>
-        </w:rPr>
-        <w:t xml:space="preserve"> ,</w:t>
-      </w:r>
-      <w:proofErr w:type="gramEnd"/>
-      <w:r>
-        <w:rPr>
-          <w:rFonts w:hint="cs"/>
-          <w:rtl/>
-        </w:rPr>
-        <w:t xml:space="preserve"> הפונקציה </w:t>
-      </w:r>
-      <w:r>
-        <w:t>f</w:t>
-      </w:r>
-      <w:r>
-        <w:rPr>
-          <w:rFonts w:hint="cs"/>
-          <w:rtl/>
-        </w:rPr>
-        <w:t xml:space="preserve"> מחזירה </w:t>
-      </w:r>
-      <w:r>
+      </w:pPr>
+      <w:r>
+        <w:t>"This is B"</w:t>
+      </w:r>
+    </w:p>
+    <w:p>
+      <w:pPr>
+        <w:ind w:left="720"/>
+        <w:rPr>
+          <w:rtl/>
+        </w:rPr>
+      </w:pPr>
+      <w:r>
+        <w:rPr>
+          <w:rFonts w:hint="cs"/>
+          <w:rtl/>
+        </w:rPr>
+        <w:t>הערך החוזר מ</w:t>
+      </w:r>
+      <w:r>
+        <w:t>g</w:t>
+      </w:r>
+      <w:r>
+        <w:rPr>
+          <w:rFonts w:hint="cs"/>
+          <w:rtl/>
+        </w:rPr>
+        <w:t xml:space="preserve"> הוא גם רפרנס ולכן לא מתבצעת ההעתקה בחזרה (שוב, בניגוד למקרה הקודם).</w:t>
+      </w:r>
+    </w:p>
+    <w:p>
+      <w:pPr>
+        <w:rPr>
+          <w:rtl/>
+        </w:rPr>
+      </w:pPr>
+      <w:r>
+        <w:rPr>
+          <w:rFonts w:hint="cs"/>
+          <w:rtl/>
+        </w:rPr>
+        <w:t>על האוב</w:t>
+      </w:r>
+      <w:r>
+        <w:rPr>
+          <w:rFonts w:hint="cs"/>
+          <w:rtl/>
+        </w:rPr>
+        <w:t>י</w:t>
+      </w:r>
+      <w:r>
+        <w:rPr>
+          <w:rFonts w:hint="cs"/>
+          <w:rtl/>
+        </w:rPr>
+        <w:t xml:space="preserve">יקט שחזר מהפונקציה </w:t>
+      </w:r>
+      <w:r>
+        <w:t xml:space="preserve">g </w:t>
+      </w:r>
+      <w:r>
+        <w:rPr>
+          <w:rFonts w:hint="cs"/>
+          <w:rtl/>
+        </w:rPr>
+        <w:t xml:space="preserve">  מתבצעת מתודת </w:t>
+      </w:r>
+      <w:r>
+        <w:t>type()</w:t>
+      </w:r>
+      <w:r>
+        <w:rPr>
+          <w:rFonts w:hint="cs"/>
+          <w:rtl/>
+        </w:rPr>
+        <w:t xml:space="preserve">. כיוון שאובייקט זה הוא מסוג </w:t>
+      </w:r>
+      <w:r>
+        <w:rPr>
+          <w:rFonts w:hint="cs"/>
+        </w:rPr>
+        <w:t>B</w:t>
+      </w:r>
+      <w:r>
+        <w:rPr>
+          <w:rFonts w:hint="cs"/>
+          <w:rtl/>
+        </w:rPr>
+        <w:t xml:space="preserve"> ונשמר </w:t>
+      </w:r>
+      <w:proofErr w:type="spellStart"/>
+      <w:r>
+        <w:rPr>
+          <w:rFonts w:hint="cs"/>
+          <w:rtl/>
+        </w:rPr>
+        <w:t>ברפרנס</w:t>
+      </w:r>
+      <w:proofErr w:type="spellEnd"/>
+      <w:r>
+        <w:rPr>
+          <w:rFonts w:hint="cs"/>
+          <w:rtl/>
+        </w:rPr>
+        <w:t xml:space="preserve"> לטיפוס </w:t>
+      </w:r>
+      <w:r>
+        <w:rPr>
+          <w:rFonts w:hint="cs"/>
+        </w:rPr>
         <w:t>A</w:t>
       </w:r>
       <w:r>
@@ -2835,6 +3518,245 @@
           <w:rFonts w:hint="cs"/>
           <w:rtl/>
         </w:rPr>
+        <w:t xml:space="preserve"> ללא </w:t>
+      </w:r>
+      <w:r>
+        <w:t>slicing</w:t>
+      </w:r>
+      <w:r>
+        <w:rPr>
+          <w:rFonts w:hint="cs"/>
+          <w:rtl/>
+        </w:rPr>
+        <w:t xml:space="preserve">, וכיוון שהפונקציה </w:t>
+      </w:r>
+      <w:r>
+        <w:t>type()</w:t>
+      </w:r>
+      <w:r>
+        <w:rPr>
+          <w:rFonts w:hint="cs"/>
+          <w:rtl/>
+        </w:rPr>
+        <w:t xml:space="preserve"> היא פונקציה וירטואלית ב</w:t>
+      </w:r>
+      <w:r>
+        <w:t xml:space="preserve"> A</w:t>
+      </w:r>
+      <w:r>
+        <w:rPr>
+          <w:rFonts w:hint="cs"/>
+          <w:rtl/>
+        </w:rPr>
+        <w:t>שנדרסת ב</w:t>
+      </w:r>
+      <w:r>
+        <w:rPr>
+          <w:rFonts w:hint="cs"/>
+        </w:rPr>
+        <w:t>B</w:t>
+      </w:r>
+      <w:r>
+        <w:rPr>
+          <w:rFonts w:hint="cs"/>
+          <w:rtl/>
+        </w:rPr>
+        <w:t>,</w:t>
+      </w:r>
+      <w:r>
+        <w:rPr>
+          <w:rFonts w:hint="cs"/>
+        </w:rPr>
+        <w:t xml:space="preserve">  </w:t>
+      </w:r>
+      <w:r>
+        <w:t xml:space="preserve">  </w:t>
+      </w:r>
+      <w:r>
+        <w:rPr>
+          <w:rFonts w:hint="cs"/>
+          <w:rtl/>
+        </w:rPr>
+        <w:t xml:space="preserve"> תיקרא הפונקציה </w:t>
+      </w:r>
+      <w:r>
+        <w:t>type()</w:t>
+      </w:r>
+      <w:r>
+        <w:rPr>
+          <w:rFonts w:hint="cs"/>
+          <w:rtl/>
+        </w:rPr>
+        <w:t xml:space="preserve"> כפי שהיא מוגדרת במחלקה </w:t>
+      </w:r>
+      <w:r>
+        <w:rPr>
+          <w:rFonts w:hint="cs"/>
+        </w:rPr>
+        <w:t>B</w:t>
+      </w:r>
+      <w:r>
+        <w:rPr>
+          <w:rFonts w:hint="cs"/>
+          <w:rtl/>
+        </w:rPr>
+        <w:t xml:space="preserve"> ויודפס:</w:t>
+      </w:r>
+    </w:p>
+    <w:p>
+      <w:r>
+        <w:t>"This is B"</w:t>
+      </w:r>
+    </w:p>
+    <w:p>
+      <w:pPr>
+        <w:rPr>
+          <w:rtl/>
+        </w:rPr>
+      </w:pPr>
+      <w:r>
+        <w:t>Main</w:t>
+      </w:r>
+      <w:r>
+        <w:rPr>
+          <w:rFonts w:hint="cs"/>
+          <w:rtl/>
+        </w:rPr>
+        <w:t>:</w:t>
+      </w:r>
+    </w:p>
+    <w:p>
+      <w:pPr>
+        <w:rPr>
+          <w:rtl/>
+        </w:rPr>
+      </w:pPr>
+      <w:r>
+        <w:rPr>
+          <w:rFonts w:hint="cs"/>
+          <w:rtl/>
+        </w:rPr>
+        <w:t>שורה 6:</w:t>
+      </w:r>
+    </w:p>
+    <w:p>
+      <w:pPr>
+        <w:rPr>
+          <w:rtl/>
+        </w:rPr>
+      </w:pPr>
+      <w:r>
+        <w:rPr>
+          <w:rFonts w:hint="cs"/>
+          <w:rtl/>
+        </w:rPr>
+        <w:t>לבסוף, נמחק האובי</w:t>
+      </w:r>
+      <w:r>
+        <w:rPr>
+          <w:rFonts w:hint="cs"/>
+          <w:rtl/>
+        </w:rPr>
+        <w:t>י</w:t>
+      </w:r>
+      <w:r>
+        <w:rPr>
+          <w:rFonts w:hint="cs"/>
+          <w:rtl/>
+        </w:rPr>
+        <w:t xml:space="preserve">קט </w:t>
+      </w:r>
+      <w:r>
+        <w:rPr>
+          <w:rFonts w:hint="cs"/>
+          <w:rtl/>
+        </w:rPr>
+        <w:t xml:space="preserve">שמוחזק ע"י </w:t>
+      </w:r>
+      <w:r>
+        <w:t>pa</w:t>
+      </w:r>
+      <w:r>
+        <w:rPr>
+          <w:rFonts w:hint="cs"/>
+          <w:rtl/>
+        </w:rPr>
+        <w:t>. כיוון ש</w:t>
+      </w:r>
+      <w:r>
+        <w:t xml:space="preserve">pa </w:t>
+      </w:r>
+      <w:r>
+        <w:rPr>
+          <w:rFonts w:hint="cs"/>
+          <w:rtl/>
+        </w:rPr>
+        <w:t xml:space="preserve"> הוא פוינטר לטיפוס </w:t>
+      </w:r>
+      <w:r>
+        <w:rPr>
+          <w:rFonts w:hint="cs"/>
+        </w:rPr>
+        <w:t>A</w:t>
+      </w:r>
+      <w:r>
+        <w:rPr>
+          <w:rFonts w:hint="cs"/>
+          <w:rtl/>
+        </w:rPr>
+        <w:t xml:space="preserve"> שמחזיק אובייקט מטיפוס </w:t>
+      </w:r>
+      <w:r>
+        <w:rPr>
+          <w:rFonts w:hint="cs"/>
+        </w:rPr>
+        <w:t>B</w:t>
+      </w:r>
+      <w:r>
+        <w:rPr>
+          <w:rFonts w:hint="cs"/>
+          <w:rtl/>
+        </w:rPr>
+        <w:t xml:space="preserve"> והורס הוא תמיד וירטואלי, </w:t>
+      </w:r>
+      <w:r>
+        <w:rPr>
+          <w:rFonts w:hint="cs"/>
+          <w:rtl/>
+        </w:rPr>
+        <w:t>קודם כל מתבצע התוכן של ה</w:t>
+      </w:r>
+      <w:proofErr w:type="spellStart"/>
+      <w:r>
+        <w:t>dtor</w:t>
+      </w:r>
+      <w:proofErr w:type="spellEnd"/>
+      <w:r>
+        <w:rPr>
+          <w:rFonts w:hint="cs"/>
+          <w:rtl/>
+        </w:rPr>
+        <w:t xml:space="preserve"> של </w:t>
+      </w:r>
+      <w:r>
+        <w:rPr>
+          <w:rFonts w:hint="cs"/>
+        </w:rPr>
+        <w:t>B</w:t>
+      </w:r>
+      <w:r>
+        <w:rPr>
+          <w:rFonts w:hint="cs"/>
+          <w:rtl/>
+        </w:rPr>
+        <w:t xml:space="preserve"> , ולאחר מכן התוכן של ה</w:t>
+      </w:r>
+      <w:proofErr w:type="spellStart"/>
+      <w:r>
+        <w:t>dtor</w:t>
+      </w:r>
+      <w:proofErr w:type="spellEnd"/>
+      <w:r>
         <w:t xml:space="preserve"> </w:t>
       </w:r>
       <w:r>
@@ -2842,49 +3764,7 @@
           <w:rFonts w:hint="cs"/>
           <w:rtl/>
         </w:rPr>
-        <w:t>.</w:t>
-      </w:r>
-    </w:p>
-    <w:p>
-      <w:pPr>
-        <w:rPr>
-          <w:rtl/>
-        </w:rPr>
-      </w:pPr>
-      <w:r>
-        <w:rPr>
-          <w:rFonts w:hint="cs"/>
-          <w:rtl/>
-        </w:rPr>
-        <w:t>שורה 27:</w:t>
-      </w:r>
-    </w:p>
-    <w:p>
-      <w:pPr>
-        <w:rPr>
-          <w:rtl/>
-        </w:rPr>
-      </w:pPr>
-      <w:r>
-        <w:rPr>
-          <w:rFonts w:hint="cs"/>
-          <w:rtl/>
-        </w:rPr>
-        <w:t xml:space="preserve"> לכן </w:t>
-      </w:r>
-      <w:r>
-        <w:rPr>
-          <w:rFonts w:hint="cs"/>
-          <w:rtl/>
-        </w:rPr>
-        <w:t>בחזרה מהפונקציה</w:t>
-      </w:r>
-      <w:r>
-        <w:rPr>
-          <w:rFonts w:hint="cs"/>
-          <w:rtl/>
-        </w:rPr>
-        <w:t xml:space="preserve"> שוב העתקה של טיפוס מסוג </w:t>
+        <w:t xml:space="preserve"> של </w:t>
       </w:r>
       <w:r>
         <w:rPr>
@@ -2897,418 +3777,188 @@
           <w:rFonts w:hint="cs"/>
           <w:rtl/>
         </w:rPr>
-        <w:t xml:space="preserve"> וה</w:t>
-      </w:r>
-      <w:r>
-        <w:t>copy constructor</w:t>
-      </w:r>
-      <w:r>
-        <w:rPr>
-          <w:rFonts w:hint="cs"/>
-          <w:rtl/>
-        </w:rPr>
-        <w:t xml:space="preserve"> של </w:t>
-      </w:r>
-      <w:r>
-        <w:rPr>
-          <w:rFonts w:hint="cs"/>
-        </w:rPr>
-        <w:t>A</w:t>
-      </w:r>
-      <w:r>
-        <w:rPr>
-          <w:rFonts w:hint="cs"/>
-          <w:rtl/>
-        </w:rPr>
-        <w:t xml:space="preserve"> נקרא ומדפיס:</w:t>
-      </w:r>
-    </w:p>
-    <w:p>
-      <w:pPr>
-        <w:rPr>
-          <w:rtl/>
-        </w:rPr>
-      </w:pPr>
-      <w:r>
-        <w:t xml:space="preserve">"A copy </w:t>
+        <w:t xml:space="preserve"> ומודפסות השורות:</w:t>
+      </w:r>
+    </w:p>
+    <w:p>
+      <w:pPr>
+        <w:rPr>
+          <w:rtl/>
+        </w:rPr>
+      </w:pPr>
+      <w:r>
+        <w:rPr>
+          <w:rFonts w:hint="cs"/>
+        </w:rPr>
+        <w:t>B</w:t>
+      </w:r>
+      <w:r>
+        <w:t xml:space="preserve"> </w:t>
       </w:r>
       <w:proofErr w:type="spellStart"/>
       <w:r>
+        <w:t>dtor</w:t>
+      </w:r>
+      <w:proofErr w:type="spellEnd"/>
+      <w:r>
+        <w:t>"</w:t>
+      </w:r>
+      <w:r>
+        <w:rPr>
+          <w:rFonts w:hint="cs"/>
+          <w:rtl/>
+        </w:rPr>
+        <w:t>"</w:t>
+      </w:r>
+    </w:p>
+    <w:p>
+      <w:pPr>
+        <w:rPr>
+          <w:rtl/>
+        </w:rPr>
+      </w:pPr>
+      <w:r>
+        <w:t xml:space="preserve">"A </w:t>
+      </w:r>
+      <w:proofErr w:type="spellStart"/>
+      <w:r>
+        <w:t>dtor</w:t>
+      </w:r>
+      <w:proofErr w:type="spellEnd"/>
+      <w:r>
+        <w:t>"</w:t>
+      </w:r>
+    </w:p>
+    <w:p>
+      <w:pPr>
+        <w:rPr>
+          <w:rtl/>
+        </w:rPr>
+      </w:pPr>
+    </w:p>
+    <w:p>
+      <w:pPr>
+        <w:rPr>
+          <w:rtl/>
+        </w:rPr>
+      </w:pPr>
+      <w:r>
+        <w:rPr>
+          <w:rFonts w:hint="cs"/>
+          <w:rtl/>
+        </w:rPr>
+        <w:t>לסיכום , יודפסו השורות :</w:t>
+      </w:r>
+    </w:p>
+    <w:p>
+      <w:r>
+        <w:t>applying function f</w:t>
+      </w:r>
+      <w:r>
+        <w:rPr>
+          <w:rFonts w:cs="Arial"/>
+          <w:rtl/>
+        </w:rPr>
+        <w:t>:</w:t>
+      </w:r>
+    </w:p>
+    <w:p>
+      <w:r>
+        <w:t xml:space="preserve">A copy </w:t>
+      </w:r>
+      <w:proofErr w:type="spellStart"/>
+      <w:r>
         <w:t>ctor</w:t>
       </w:r>
       <w:proofErr w:type="spellEnd"/>
-      <w:r>
-        <w:t>"</w:t>
-      </w:r>
-    </w:p>
-    <w:p>
-      <w:pPr>
-        <w:rPr>
-          <w:rtl/>
-        </w:rPr>
-      </w:pPr>
-      <w:r>
-        <w:rPr>
-          <w:rFonts w:hint="cs"/>
-          <w:rtl/>
-        </w:rPr>
-        <w:t>על האויבקט שחזר</w:t>
-      </w:r>
-      <w:r>
-        <w:rPr>
-          <w:rFonts w:hint="cs"/>
-          <w:rtl/>
-        </w:rPr>
-        <w:t xml:space="preserve"> מהפונקציה,</w:t>
-      </w:r>
-      <w:r>
-        <w:rPr>
-          <w:rFonts w:hint="cs"/>
-          <w:rtl/>
-        </w:rPr>
-        <w:t xml:space="preserve"> מסוג </w:t>
-      </w:r>
-      <w:r>
-        <w:rPr>
-          <w:rFonts w:hint="cs"/>
-        </w:rPr>
-        <w:t>A</w:t>
-      </w:r>
-      <w:r>
-        <w:rPr>
-          <w:rFonts w:hint="cs"/>
-          <w:rtl/>
-        </w:rPr>
-        <w:t xml:space="preserve"> </w:t>
-      </w:r>
-      <w:r>
-        <w:rPr>
-          <w:rFonts w:hint="cs"/>
-          <w:rtl/>
-        </w:rPr>
-        <w:t xml:space="preserve">, </w:t>
-      </w:r>
-      <w:r>
-        <w:rPr>
-          <w:rFonts w:hint="cs"/>
-          <w:rtl/>
-        </w:rPr>
-        <w:t xml:space="preserve">מתבצעת המתודה </w:t>
-      </w:r>
-      <w:r>
-        <w:t>type()</w:t>
-      </w:r>
-      <w:r>
-        <w:rPr>
-          <w:rFonts w:hint="cs"/>
-          <w:rtl/>
-        </w:rPr>
-        <w:t xml:space="preserve">  ולכן מודפס:</w:t>
-      </w:r>
-    </w:p>
-    <w:p>
-      <w:r>
-        <w:t>"This is A"</w:t>
-      </w:r>
-    </w:p>
-    <w:p>
-      <w:pPr>
-        <w:rPr>
-          <w:rtl/>
-        </w:rPr>
-      </w:pPr>
-      <w:r>
-        <w:rPr>
-          <w:rFonts w:hint="cs"/>
-          <w:rtl/>
-        </w:rPr>
-        <w:t xml:space="preserve">לאחר ביצוע המתודה, הערך מסוג </w:t>
-      </w:r>
-      <w:r>
-        <w:rPr>
-          <w:rFonts w:hint="cs"/>
-        </w:rPr>
-        <w:t>A</w:t>
-      </w:r>
-      <w:r>
-        <w:rPr>
-          <w:rFonts w:hint="cs"/>
-          <w:rtl/>
-        </w:rPr>
-        <w:t xml:space="preserve"> שחזר מהפונקציה </w:t>
-      </w:r>
-      <w:r>
-        <w:t xml:space="preserve"> f</w:t>
-      </w:r>
-      <w:r>
-        <w:rPr>
-          <w:rFonts w:hint="cs"/>
-          <w:rtl/>
-        </w:rPr>
-        <w:t xml:space="preserve"> לא נשמר בשום משתנה ולכן נקרא ההורס שלו ומודפס:</w:t>
-      </w:r>
-    </w:p>
-    <w:p>
-      <w:pPr>
-        <w:rPr>
-          <w:rFonts w:hint="cs"/>
-          <w:rtl/>
-        </w:rPr>
-      </w:pPr>
-      <w:r>
-        <w:rPr>
-          <w:rFonts w:hint="cs"/>
-          <w:rtl/>
-        </w:rPr>
-        <w:t xml:space="preserve">פעם אחת עבור </w:t>
-      </w:r>
-      <w:r>
-        <w:t>a</w:t>
-      </w:r>
-      <w:r>
-        <w:rPr>
-          <w:rFonts w:hint="cs"/>
-          <w:rtl/>
-        </w:rPr>
-        <w:t xml:space="preserve"> מתוך הפונקציה </w:t>
-      </w:r>
-      <w:r>
-        <w:t>f</w:t>
-      </w:r>
-      <w:r>
-        <w:rPr>
-          <w:rFonts w:hint="cs"/>
-          <w:rtl/>
-        </w:rPr>
-        <w:t xml:space="preserve"> :</w:t>
-      </w:r>
-    </w:p>
-    <w:p>
-      <w:pPr>
-        <w:rPr>
-          <w:rtl/>
-        </w:rPr>
-      </w:pPr>
-      <w:r>
-        <w:t xml:space="preserve">"A </w:t>
+    </w:p>
+    <w:p>
+      <w:r>
+        <w:t>This is A</w:t>
+      </w:r>
+    </w:p>
+    <w:p>
+      <w:r>
+        <w:t xml:space="preserve">A copy </w:t>
       </w:r>
       <w:proofErr w:type="spellStart"/>
       <w:r>
+        <w:t>ctor</w:t>
+      </w:r>
+      <w:proofErr w:type="spellEnd"/>
+    </w:p>
+    <w:p>
+      <w:r>
+        <w:t>This is A</w:t>
+      </w:r>
+    </w:p>
+    <w:p>
+      <w:r>
+        <w:t xml:space="preserve">A </w:t>
+      </w:r>
+      <w:proofErr w:type="spellStart"/>
+      <w:r>
         <w:t>dtor</w:t>
       </w:r>
       <w:proofErr w:type="spellEnd"/>
-      <w:r>
-        <w:t>"</w:t>
-      </w:r>
-      <w:r>
-        <w:rPr>
-          <w:rFonts w:hint="cs"/>
-          <w:rtl/>
-        </w:rPr>
-        <w:t xml:space="preserve"> </w:t>
-      </w:r>
-    </w:p>
-    <w:p>
-      <w:pPr>
-        <w:rPr>
-          <w:rFonts w:hint="cs"/>
-          <w:rtl/>
-        </w:rPr>
-      </w:pPr>
-      <w:r>
-        <w:rPr>
-          <w:rFonts w:hint="cs"/>
-          <w:rtl/>
-        </w:rPr>
-        <w:t>פעם נוספת כשערך ההחזרה מ</w:t>
-      </w:r>
-      <w:r>
-        <w:t>f</w:t>
-      </w:r>
-      <w:r>
-        <w:rPr>
-          <w:rFonts w:hint="cs"/>
-          <w:rtl/>
-        </w:rPr>
-        <w:t xml:space="preserve"> לא נשמר באף משתנה </w:t>
-      </w:r>
-      <w:r>
-        <w:rPr>
-          <w:rFonts w:hint="cs"/>
-          <w:b/>
-          <w:bCs/>
-          <w:i/>
-          <w:iCs/>
-          <w:rtl/>
-        </w:rPr>
-        <w:t>(???)</w:t>
-      </w:r>
-      <w:r>
-        <w:rPr>
-          <w:rFonts w:hint="cs"/>
-          <w:b/>
-          <w:bCs/>
-          <w:i/>
-          <w:iCs/>
-          <w:rtl/>
-        </w:rPr>
-        <w:t xml:space="preserve"> למה פעמיים</w:t>
-      </w:r>
-      <w:r>
-        <w:rPr>
-          <w:rFonts w:hint="cs"/>
-          <w:b/>
-          <w:bCs/>
-          <w:i/>
-          <w:iCs/>
-          <w:rtl/>
-        </w:rPr>
-        <w:t xml:space="preserve"> בעצם?</w:t>
-      </w:r>
-    </w:p>
-    <w:p>
-      <w:pPr>
-        <w:rPr>
-          <w:rtl/>
-        </w:rPr>
-      </w:pPr>
-      <w:r>
-        <w:t xml:space="preserve">"A </w:t>
+    </w:p>
+    <w:p>
+      <w:r>
+        <w:t xml:space="preserve">A </w:t>
       </w:r>
       <w:proofErr w:type="spellStart"/>
       <w:r>
         <w:t>dtor</w:t>
       </w:r>
       <w:proofErr w:type="spellEnd"/>
-      <w:r>
-        <w:t>"</w:t>
-      </w:r>
-      <w:r>
-        <w:rPr>
-          <w:rFonts w:hint="cs"/>
-          <w:rtl/>
-        </w:rPr>
-        <w:t xml:space="preserve"> </w:t>
-      </w:r>
-    </w:p>
-    <w:p>
-      <w:pPr>
-        <w:rPr>
-          <w:rtl/>
-        </w:rPr>
-      </w:pPr>
-    </w:p>
-    <w:p>
-      <w:pPr>
-        <w:rPr>
-          <w:rtl/>
-        </w:rPr>
-      </w:pPr>
-      <w:r>
-        <w:rPr>
-          <w:rFonts w:hint="cs"/>
-          <w:rtl/>
-        </w:rPr>
-        <w:t>שורה 28:</w:t>
-      </w:r>
-    </w:p>
-    <w:p>
-      <w:pPr>
-        <w:rPr>
-          <w:rtl/>
-        </w:rPr>
-      </w:pPr>
-      <w:r>
-        <w:rPr>
-          <w:rFonts w:hint="cs"/>
-          <w:rtl/>
-        </w:rPr>
-        <w:t xml:space="preserve">מדפיסה </w:t>
-      </w:r>
-    </w:p>
-    <w:p>
-      <w:r>
-        <w:t>"applying function g:"</w:t>
-      </w:r>
-    </w:p>
-    <w:p>
-      <w:pPr>
-        <w:rPr>
-          <w:rtl/>
-        </w:rPr>
-      </w:pPr>
-      <w:r>
-        <w:rPr>
-          <w:rFonts w:hint="cs"/>
-          <w:rtl/>
-        </w:rPr>
-        <w:t>שורה 29:</w:t>
-      </w:r>
-    </w:p>
-    <w:p>
-      <w:pPr>
-        <w:rPr>
-          <w:rtl/>
-        </w:rPr>
-      </w:pPr>
-      <w:r>
-        <w:rPr>
-          <w:rFonts w:hint="cs"/>
-          <w:rtl/>
-        </w:rPr>
-        <w:t xml:space="preserve">התיפוס אליו </w:t>
-      </w:r>
-      <w:r>
-        <w:t>pa</w:t>
-      </w:r>
-      <w:r>
-        <w:rPr>
-          <w:rFonts w:hint="cs"/>
-          <w:rtl/>
-        </w:rPr>
-        <w:t xml:space="preserve"> מצביע מועבר כרפרנס לפונקציה </w:t>
-      </w:r>
-      <w:r>
-        <w:t xml:space="preserve">g </w:t>
-      </w:r>
-      <w:r>
-        <w:rPr>
-          <w:rFonts w:hint="cs"/>
-          <w:rtl/>
-        </w:rPr>
-        <w:t xml:space="preserve"> (לא מתבצעת ההעתקה ):</w:t>
-      </w:r>
-    </w:p>
-    <w:p>
-      <w:pPr>
-        <w:rPr>
-          <w:rFonts w:hint="cs"/>
-          <w:rtl/>
-        </w:rPr>
-      </w:pPr>
-      <w:r>
-        <w:rPr>
-          <w:rtl/>
-        </w:rPr>
-        <w:tab/>
-      </w:r>
-      <w:r>
-        <w:rPr>
-          <w:rFonts w:hint="cs"/>
-          <w:rtl/>
-        </w:rPr>
-        <w:t xml:space="preserve">בפונקציה </w:t>
-      </w:r>
-      <w:r>
-        <w:t>g</w:t>
-      </w:r>
-      <w:r>
-        <w:rPr>
-          <w:rFonts w:hint="cs"/>
-          <w:rtl/>
-        </w:rPr>
-        <w:t xml:space="preserve"> :</w:t>
-      </w:r>
+    </w:p>
+    <w:p>
+      <w:r>
+        <w:t>applying function g</w:t>
+      </w:r>
+      <w:r>
+        <w:rPr>
+          <w:rFonts w:cs="Arial"/>
+          <w:rtl/>
+        </w:rPr>
+        <w:t>:</w:t>
+      </w:r>
+    </w:p>
+    <w:p>
+      <w:r>
+        <w:lastRenderedPageBreak/>
+        <w:t>This is B</w:t>
+      </w:r>
+    </w:p>
+    <w:p>
+      <w:r>
+        <w:t>This is B</w:t>
+      </w:r>
+    </w:p>
+    <w:p>
+      <w:r>
+        <w:t xml:space="preserve">B </w:t>
+      </w:r>
+      <w:proofErr w:type="spellStart"/>
+      <w:r>
+        <w:t>dtor</w:t>
+      </w:r>
+      <w:proofErr w:type="spellEnd"/>
+    </w:p>
+    <w:p>
+      <w:pPr>
+        <w:rPr>
+          <w:rtl/>
+        </w:rPr>
+      </w:pPr>
+      <w:r>
+        <w:t xml:space="preserve">A </w:t>
+      </w:r>
+      <w:proofErr w:type="spellStart"/>
+      <w:r>
+        <w:t>dtor</w:t>
+      </w:r>
+      <w:proofErr w:type="spellEnd"/>
     </w:p>
     <w:p>
       <w:pPr>
@@ -3317,528 +3967,46 @@
           <w:rtl/>
         </w:rPr>
       </w:pPr>
-      <w:r>
-        <w:rPr>
-          <w:rFonts w:hint="cs"/>
-          <w:rtl/>
-        </w:rPr>
-        <w:t xml:space="preserve">כיוון שהגישה היא כרפרנס, </w:t>
-      </w:r>
-      <w:proofErr w:type="spellStart"/>
-      <w:r>
-        <w:t>a.type</w:t>
-      </w:r>
-      <w:proofErr w:type="spellEnd"/>
-      <w:r>
-        <w:t>()</w:t>
-      </w:r>
-      <w:r>
-        <w:rPr>
-          <w:rFonts w:hint="cs"/>
-          <w:rtl/>
-        </w:rPr>
-        <w:t xml:space="preserve"> קוראת למתודה </w:t>
-      </w:r>
-      <w:r>
-        <w:t>type()</w:t>
-      </w:r>
-      <w:r>
-        <w:rPr>
-          <w:rFonts w:hint="cs"/>
-          <w:rtl/>
-        </w:rPr>
-        <w:t xml:space="preserve"> של</w:t>
-      </w:r>
-      <w:r>
-        <w:t xml:space="preserve">B </w:t>
-      </w:r>
-      <w:r>
-        <w:rPr>
-          <w:rFonts w:hint="cs"/>
-          <w:rtl/>
-        </w:rPr>
-        <w:t xml:space="preserve"> (לא מתבצע </w:t>
-      </w:r>
-      <w:r>
-        <w:t>slicing</w:t>
-      </w:r>
-      <w:r>
-        <w:rPr>
-          <w:rFonts w:hint="cs"/>
-          <w:rtl/>
-        </w:rPr>
-        <w:t xml:space="preserve"> בניגוד למקרה הקודם) ומודפס :</w:t>
-      </w:r>
     </w:p>
     <w:p>
       <w:pPr>
         <w:ind w:left="720"/>
-      </w:pPr>
-      <w:r>
-        <w:t>"This is B"</w:t>
-      </w:r>
-    </w:p>
-    <w:p>
-      <w:pPr>
-        <w:ind w:left="720"/>
-        <w:rPr>
-          <w:rtl/>
-        </w:rPr>
-      </w:pPr>
-      <w:r>
-        <w:rPr>
-          <w:rFonts w:hint="cs"/>
-          <w:rtl/>
-        </w:rPr>
-        <w:t>הערך החוזר מ</w:t>
-      </w:r>
-      <w:r>
-        <w:t>g</w:t>
-      </w:r>
-      <w:r>
-        <w:rPr>
-          <w:rFonts w:hint="cs"/>
-          <w:rtl/>
-        </w:rPr>
-        <w:t xml:space="preserve"> הוא גם רפרנס ולכן לא מתבצעת ההעתקה בחזרה (שוב, בניגוד למקרה הקודם).</w:t>
-      </w:r>
-    </w:p>
-    <w:p>
-      <w:pPr>
-        <w:rPr>
-          <w:rtl/>
-        </w:rPr>
-      </w:pPr>
-      <w:r>
-        <w:rPr>
-          <w:rFonts w:hint="cs"/>
-          <w:rtl/>
-        </w:rPr>
-        <w:t xml:space="preserve">על האוביקט שחזר מהפונקציה </w:t>
-      </w:r>
-      <w:r>
-        <w:t xml:space="preserve">g </w:t>
-      </w:r>
-      <w:r>
-        <w:rPr>
-          <w:rFonts w:hint="cs"/>
-          <w:rtl/>
-        </w:rPr>
-        <w:t xml:space="preserve"> , שהוא רפרנס לתיפוס מסוג </w:t>
-      </w:r>
-      <w:r>
-        <w:rPr>
-          <w:rFonts w:hint="cs"/>
-        </w:rPr>
-        <w:t>A</w:t>
-      </w:r>
-      <w:r>
-        <w:rPr>
-          <w:rFonts w:hint="cs"/>
-          <w:rtl/>
-        </w:rPr>
-        <w:t xml:space="preserve"> שהוא בעצם </w:t>
-      </w:r>
-      <w:r>
-        <w:rPr>
-          <w:rFonts w:hint="cs"/>
-        </w:rPr>
-        <w:t>B</w:t>
-      </w:r>
-      <w:r>
-        <w:rPr>
-          <w:rFonts w:hint="cs"/>
-          <w:rtl/>
-        </w:rPr>
-        <w:t xml:space="preserve">, מתבצעת המתודה </w:t>
-      </w:r>
-      <w:r>
-        <w:t xml:space="preserve">type() </w:t>
-      </w:r>
-      <w:r>
-        <w:rPr>
-          <w:rFonts w:hint="cs"/>
-          <w:rtl/>
-        </w:rPr>
-        <w:t xml:space="preserve"> של </w:t>
-      </w:r>
-      <w:r>
-        <w:rPr>
-          <w:rFonts w:hint="cs"/>
-        </w:rPr>
-        <w:t>B</w:t>
-      </w:r>
-      <w:r>
-        <w:rPr>
-          <w:rFonts w:hint="cs"/>
-          <w:rtl/>
-        </w:rPr>
-        <w:t xml:space="preserve">  ומודפס:</w:t>
-      </w:r>
-    </w:p>
-    <w:p>
-      <w:r>
-        <w:t>"This is B"</w:t>
-      </w:r>
-    </w:p>
-    <w:p>
-      <w:pPr>
-        <w:rPr>
-          <w:rtl/>
-        </w:rPr>
-      </w:pPr>
-      <w:r>
-        <w:rPr>
-          <w:rFonts w:hint="cs"/>
-          <w:rtl/>
-        </w:rPr>
-        <w:t>שורה 30:</w:t>
-      </w:r>
-    </w:p>
-    <w:p>
-      <w:pPr>
-        <w:rPr>
-          <w:rtl/>
-        </w:rPr>
-      </w:pPr>
-      <w:r>
-        <w:rPr>
-          <w:rFonts w:hint="cs"/>
-          <w:rtl/>
-        </w:rPr>
-        <w:t xml:space="preserve">לבסוף, נמחק האוביקט </w:t>
-      </w:r>
-      <w:r>
-        <w:rPr>
-          <w:rFonts w:hint="cs"/>
-        </w:rPr>
-        <w:t>B</w:t>
-      </w:r>
-      <w:r>
-        <w:rPr>
-          <w:rFonts w:hint="cs"/>
-          <w:rtl/>
-        </w:rPr>
-        <w:t>,</w:t>
-      </w:r>
-    </w:p>
-    <w:p>
-      <w:pPr>
-        <w:rPr>
-          <w:rtl/>
-        </w:rPr>
-      </w:pPr>
-      <w:r>
-        <w:rPr>
-          <w:rFonts w:hint="cs"/>
-          <w:rtl/>
-        </w:rPr>
-        <w:t>קודם כל מתבצע התוכן של ה</w:t>
-      </w:r>
-      <w:proofErr w:type="spellStart"/>
-      <w:r>
-        <w:t>dtor</w:t>
-      </w:r>
-      <w:proofErr w:type="spellEnd"/>
-      <w:r>
-        <w:rPr>
-          <w:rFonts w:hint="cs"/>
-          <w:rtl/>
-        </w:rPr>
-        <w:t xml:space="preserve"> של </w:t>
-      </w:r>
-      <w:r>
-        <w:rPr>
-          <w:rFonts w:hint="cs"/>
-        </w:rPr>
-        <w:t>B</w:t>
-      </w:r>
-      <w:r>
-        <w:rPr>
-          <w:rFonts w:hint="cs"/>
-          <w:rtl/>
-        </w:rPr>
-        <w:t xml:space="preserve"> , ולאחר מכן התוכן של ה</w:t>
-      </w:r>
-      <w:proofErr w:type="spellStart"/>
-      <w:r>
-        <w:t>dtor</w:t>
-      </w:r>
-      <w:proofErr w:type="spellEnd"/>
-      <w:r>
-        <w:t xml:space="preserve"> </w:t>
-      </w:r>
-      <w:r>
-        <w:rPr>
-          <w:rFonts w:hint="cs"/>
-          <w:rtl/>
-        </w:rPr>
-        <w:t xml:space="preserve"> של </w:t>
-      </w:r>
-      <w:r>
-        <w:rPr>
-          <w:rFonts w:hint="cs"/>
-        </w:rPr>
-        <w:t>A</w:t>
-      </w:r>
-      <w:r>
-        <w:rPr>
-          <w:rFonts w:hint="cs"/>
-          <w:rtl/>
-        </w:rPr>
-        <w:t xml:space="preserve"> ומודפסות השורות:</w:t>
-      </w:r>
-    </w:p>
-    <w:p>
-      <w:pPr>
-        <w:rPr>
-          <w:rtl/>
-        </w:rPr>
-      </w:pPr>
-      <w:r>
-        <w:rPr>
-          <w:rFonts w:hint="cs"/>
-        </w:rPr>
-        <w:t>B</w:t>
-      </w:r>
-      <w:r>
-        <w:t xml:space="preserve"> </w:t>
-      </w:r>
-      <w:proofErr w:type="spellStart"/>
-      <w:r>
-        <w:t>dtor</w:t>
-      </w:r>
-      <w:proofErr w:type="spellEnd"/>
-      <w:r>
-        <w:t>"</w:t>
-      </w:r>
-      <w:r>
-        <w:rPr>
-          <w:rFonts w:hint="cs"/>
-          <w:rtl/>
-        </w:rPr>
-        <w:t>"</w:t>
-      </w:r>
-    </w:p>
-    <w:p>
-      <w:pPr>
-        <w:rPr>
-          <w:rtl/>
-        </w:rPr>
-      </w:pPr>
-      <w:r>
-        <w:t xml:space="preserve">"A </w:t>
-      </w:r>
-      <w:proofErr w:type="spellStart"/>
-      <w:r>
-        <w:t>dtor</w:t>
-      </w:r>
-      <w:proofErr w:type="spellEnd"/>
-      <w:r>
-        <w:t>"</w:t>
-      </w:r>
-    </w:p>
-    <w:p>
-      <w:pPr>
-        <w:rPr>
-          <w:rtl/>
-        </w:rPr>
-      </w:pPr>
-    </w:p>
-    <w:p>
-      <w:pPr>
-        <w:rPr>
-          <w:rtl/>
-        </w:rPr>
-      </w:pPr>
-      <w:r>
-        <w:rPr>
-          <w:rFonts w:hint="cs"/>
-          <w:rtl/>
-        </w:rPr>
-        <w:t>לסיכום , יודפסו השורות :</w:t>
-      </w:r>
-    </w:p>
-    <w:p>
-      <w:r>
-        <w:t>applying function f</w:t>
-      </w:r>
-      <w:r>
-        <w:rPr>
-          <w:rFonts w:cs="Arial"/>
-          <w:rtl/>
-        </w:rPr>
-        <w:t>:</w:t>
-      </w:r>
-    </w:p>
-    <w:p>
-      <w:r>
-        <w:t xml:space="preserve">A copy </w:t>
-      </w:r>
-      <w:proofErr w:type="spellStart"/>
-      <w:r>
-        <w:t>ctor</w:t>
-      </w:r>
-      <w:proofErr w:type="spellEnd"/>
-    </w:p>
-    <w:p>
-      <w:r>
-        <w:t>This is A</w:t>
-      </w:r>
-    </w:p>
-    <w:p>
-      <w:r>
-        <w:t xml:space="preserve">A copy </w:t>
-      </w:r>
-      <w:proofErr w:type="spellStart"/>
-      <w:r>
-        <w:t>ctor</w:t>
-      </w:r>
-      <w:proofErr w:type="spellEnd"/>
-    </w:p>
-    <w:p>
-      <w:r>
-        <w:t>This is A</w:t>
-      </w:r>
-    </w:p>
-    <w:p>
-      <w:r>
-        <w:t xml:space="preserve">A </w:t>
-      </w:r>
-      <w:proofErr w:type="spellStart"/>
-      <w:r>
-        <w:t>dtor</w:t>
-      </w:r>
-      <w:proofErr w:type="spellEnd"/>
-    </w:p>
-    <w:p>
-      <w:r>
-        <w:t xml:space="preserve">A </w:t>
-      </w:r>
-      <w:proofErr w:type="spellStart"/>
-      <w:r>
-        <w:t>dtor</w:t>
-      </w:r>
-      <w:proofErr w:type="spellEnd"/>
-    </w:p>
-    <w:p>
-      <w:r>
-        <w:t>applying function g</w:t>
-      </w:r>
-      <w:r>
-        <w:rPr>
-          <w:rFonts w:cs="Arial"/>
-          <w:rtl/>
-        </w:rPr>
-        <w:t>:</w:t>
-      </w:r>
-    </w:p>
-    <w:p>
-      <w:r>
-        <w:t>This is B</w:t>
-      </w:r>
-    </w:p>
-    <w:p>
-      <w:r>
-        <w:t>This is B</w:t>
-      </w:r>
-    </w:p>
-    <w:p>
-      <w:r>
-        <w:lastRenderedPageBreak/>
-        <w:t xml:space="preserve">B </w:t>
-      </w:r>
-      <w:proofErr w:type="spellStart"/>
-      <w:r>
-        <w:t>dtor</w:t>
-      </w:r>
-      <w:proofErr w:type="spellEnd"/>
-    </w:p>
-    <w:p>
-      <w:pPr>
-        <w:rPr>
-          <w:rFonts w:hint="cs"/>
-          <w:rtl/>
-        </w:rPr>
-      </w:pPr>
-      <w:r>
-        <w:t xml:space="preserve">A </w:t>
-      </w:r>
-      <w:proofErr w:type="spellStart"/>
-      <w:r>
-        <w:t>dtor</w:t>
-      </w:r>
-      <w:proofErr w:type="spellEnd"/>
-    </w:p>
-    <w:p>
-      <w:pPr>
-        <w:ind w:left="720"/>
-        <w:rPr>
-          <w:rtl/>
-        </w:rPr>
-      </w:pPr>
-    </w:p>
-    <w:p>
-      <w:pPr>
-        <w:ind w:left="720"/>
-        <w:rPr>
-          <w:rFonts w:hint="cs"/>
-          <w:rtl/>
-        </w:rPr>
-      </w:pPr>
-    </w:p>
-    <w:p>
-      <w:pPr>
-        <w:rPr>
-          <w:rFonts w:hint="cs"/>
-          <w:rtl/>
-        </w:rPr>
-      </w:pPr>
-    </w:p>
-    <w:p>
-      <w:pPr>
-        <w:rPr>
-          <w:rFonts w:hint="cs"/>
-          <w:rtl/>
-        </w:rPr>
-      </w:pPr>
-    </w:p>
-    <w:p>
-      <w:pPr>
-        <w:rPr>
-          <w:rFonts w:hint="cs"/>
-          <w:rtl/>
-        </w:rPr>
-      </w:pPr>
-    </w:p>
-    <w:p>
-      <w:pPr>
-        <w:rPr>
-          <w:rFonts w:hint="cs"/>
-        </w:rPr>
-      </w:pPr>
-    </w:p>
-    <w:p>
-      <w:pPr>
-        <w:rPr>
-          <w:rFonts w:hint="cs"/>
-        </w:rPr>
-      </w:pPr>
-    </w:p>
-    <w:p>
-      <w:pPr>
-        <w:rPr>
-          <w:rtl/>
-        </w:rPr>
-      </w:pPr>
-    </w:p>
-    <w:p>
-      <w:pPr>
-        <w:rPr>
-          <w:rFonts w:hint="cs"/>
-        </w:rPr>
-      </w:pPr>
-    </w:p>
+        <w:rPr>
+          <w:rtl/>
+        </w:rPr>
+      </w:pPr>
+    </w:p>
+    <w:p>
+      <w:pPr>
+        <w:rPr>
+          <w:rtl/>
+        </w:rPr>
+      </w:pPr>
+    </w:p>
+    <w:p>
+      <w:pPr>
+        <w:rPr>
+          <w:rtl/>
+        </w:rPr>
+      </w:pPr>
+    </w:p>
+    <w:p>
+      <w:pPr>
+        <w:rPr>
+          <w:rtl/>
+        </w:rPr>
+      </w:pPr>
+    </w:p>
+    <w:p/>
+    <w:p/>
+    <w:p>
+      <w:pPr>
+        <w:rPr>
+          <w:rtl/>
+        </w:rPr>
+      </w:pPr>
+    </w:p>
+    <w:p/>
     <w:sectPr>
       <w:pgSz w:w="11906" w:h="16838"/>
       <w:pgMar w:top="1440" w:right="1800" w:bottom="1440" w:left="1800" w:header="708" w:footer="708" w:gutter="0"/>
@@ -3852,7 +4020,7 @@
 </file>
 
 <file path=word/styles.xml><?xml version="1.0" encoding="utf-8"?>
-<w:styles xmlns:mc="http://schemas.openxmlformats.org/markup-compatibility/2006" xmlns:r="http://schemas.openxmlformats.org/officeDocument/2006/relationships" xmlns:w="http://schemas.openxmlformats.org/wordprocessingml/2006/main" xmlns:w14="http://schemas.microsoft.com/office/word/2010/wordml" xmlns:w15="http://schemas.microsoft.com/office/word/2012/wordml" xmlns:w16cex="http://schemas.microsoft.com/office/word/2018/wordml/cex" xmlns:w16cid="http://schemas.microsoft.com/office/word/2016/wordml/cid" xmlns:w16="http://schemas.microsoft.com/office/word/2018/wordml" xmlns:w16se="http://schemas.microsoft.com/office/word/2015/wordml/symex" mc:Ignorable="w14 w15 w16se w16cid w16 w16cex">
+<w:styles xmlns:mc="http://schemas.openxmlformats.org/markup-compatibility/2006" xmlns:r="http://schemas.openxmlformats.org/officeDocument/2006/relationships" xmlns:w="http://schemas.openxmlformats.org/wordprocessingml/2006/main" xmlns:w14="http://schemas.microsoft.com/office/word/2010/wordml" xmlns:w15="http://schemas.microsoft.com/office/word/2012/wordml" xmlns:w16se="http://schemas.microsoft.com/office/word/2015/wordml/symex" mc:Ignorable="w14 w15 w16se">
   <w:docDefaults>
     <w:rPrDefault>
       <w:rPr>
@@ -3868,7 +4036,7 @@
       </w:pPr>
     </w:pPrDefault>
   </w:docDefaults>
-  <w:latentStyles w:defLockedState="0" w:defUIPriority="99" w:defSemiHidden="0" w:defUnhideWhenUsed="0" w:defQFormat="0" w:count="376">
+  <w:latentStyles w:defLockedState="0" w:defUIPriority="99" w:defSemiHidden="0" w:defUnhideWhenUsed="0" w:defQFormat="0" w:count="371">
     <w:lsdException w:name="Normal" w:uiPriority="0" w:qFormat="1"/>
     <w:lsdException w:name="heading 1" w:uiPriority="9" w:qFormat="1"/>
     <w:lsdException w:name="heading 2" w:semiHidden="1" w:uiPriority="9" w:unhideWhenUsed="1" w:qFormat="1"/>
@@ -4240,26 +4408,21 @@
     <w:lsdException w:name="List Table 5 Dark Accent 6" w:uiPriority="50"/>
     <w:lsdException w:name="List Table 6 Colorful Accent 6" w:uiPriority="51"/>
     <w:lsdException w:name="List Table 7 Colorful Accent 6" w:uiPriority="52"/>
-    <w:lsdException w:name="Mention" w:semiHidden="1" w:unhideWhenUsed="1"/>
-    <w:lsdException w:name="Smart Hyperlink" w:semiHidden="1" w:unhideWhenUsed="1"/>
-    <w:lsdException w:name="Hashtag" w:semiHidden="1" w:unhideWhenUsed="1"/>
-    <w:lsdException w:name="Unresolved Mention" w:semiHidden="1" w:unhideWhenUsed="1"/>
-    <w:lsdException w:name="Smart Link" w:semiHidden="1" w:unhideWhenUsed="1"/>
   </w:latentStyles>
-  <w:style w:type="paragraph" w:default="1" w:styleId="Normal">
+  <w:style w:type="paragraph" w:default="1" w:styleId="a">
     <w:name w:val="Normal"/>
     <w:qFormat/>
     <w:pPr>
       <w:bidi/>
     </w:pPr>
   </w:style>
-  <w:style w:type="character" w:default="1" w:styleId="DefaultParagraphFont">
+  <w:style w:type="character" w:default="1" w:styleId="a0">
     <w:name w:val="Default Paragraph Font"/>
     <w:uiPriority w:val="1"/>
     <w:semiHidden/>
     <w:unhideWhenUsed/>
   </w:style>
-  <w:style w:type="table" w:default="1" w:styleId="TableNormal">
+  <w:style w:type="table" w:default="1" w:styleId="a1">
     <w:name w:val="Normal Table"/>
     <w:uiPriority w:val="99"/>
     <w:semiHidden/>
@@ -4274,17 +4437,17 @@
       </w:tblCellMar>
     </w:tblPr>
   </w:style>
-  <w:style w:type="numbering" w:default="1" w:styleId="NoList">
+  <w:style w:type="numbering" w:default="1" w:styleId="a2">
     <w:name w:val="No List"/>
     <w:uiPriority w:val="99"/>
     <w:semiHidden/>
     <w:unhideWhenUsed/>
   </w:style>
-  <w:style w:type="paragraph" w:styleId="Title">
+  <w:style w:type="paragraph" w:styleId="a3">
     <w:name w:val="Title"/>
-    <w:basedOn w:val="Normal"/>
-    <w:next w:val="Normal"/>
-    <w:link w:val="TitleChar"/>
+    <w:basedOn w:val="a"/>
+    <w:next w:val="a"/>
+    <w:link w:val="a4"/>
     <w:uiPriority w:val="10"/>
     <w:qFormat/>
     <w:rsid w:val="00B4023D"/>
@@ -4300,10 +4463,10 @@
       <w:szCs w:val="56"/>
     </w:rPr>
   </w:style>
-  <w:style w:type="character" w:customStyle="1" w:styleId="TitleChar">
-    <w:name w:val="Title Char"/>
-    <w:basedOn w:val="DefaultParagraphFont"/>
-    <w:link w:val="Title"/>
+  <w:style w:type="character" w:customStyle="1" w:styleId="a4">
+    <w:name w:val="כותרת טקסט תו"/>
+    <w:basedOn w:val="a0"/>
+    <w:link w:val="a3"/>
     <w:uiPriority w:val="10"/>
     <w:rsid w:val="00B4023D"/>
     <w:rPr>
@@ -4583,7 +4746,7 @@
 </file>
 
 <file path=customXml/itemProps1.xml><?xml version="1.0" encoding="utf-8"?>
-<ds:datastoreItem xmlns:ds="http://schemas.openxmlformats.org/officeDocument/2006/customXml" ds:itemID="{B18370B8-EFAF-47C7-A89E-F2D85923699D}">
+<ds:datastoreItem xmlns:ds="http://schemas.openxmlformats.org/officeDocument/2006/customXml" ds:itemID="{89913E41-5C4A-4555-914F-6CA7A4705833}">
   <ds:schemaRefs>
     <ds:schemaRef ds:uri="http://schemas.openxmlformats.org/officeDocument/2006/bibliography"/>
   </ds:schemaRefs>

</xml_diff>